<commit_message>
Working on "Anthis" version of some systems
</commit_message>
<xml_diff>
--- a/RBNew/AnthisRaces.docx
+++ b/RBNew/AnthisRaces.docx
@@ -9,9 +9,9 @@
         <w:tblLook w:val="04A0" w:firstRow="1" w:lastRow="0" w:firstColumn="1" w:lastColumn="0" w:noHBand="0" w:noVBand="1"/>
       </w:tblPr>
       <w:tblGrid>
-        <w:gridCol w:w="1377"/>
+        <w:gridCol w:w="1229"/>
         <w:gridCol w:w="1791"/>
-        <w:gridCol w:w="6358"/>
+        <w:gridCol w:w="6506"/>
       </w:tblGrid>
       <w:tr>
         <w:tc>
@@ -21,7 +21,7 @@
           <w:p>
             <w:pPr>
               <w:rPr>
-                <w:rFonts w:ascii="Pericles" w:hAnsi="Pericles"/>
+                <w:rFonts w:ascii="Book Antiqua" w:hAnsi="Book Antiqua"/>
                 <w:b/>
                 <w:sz w:val="16"/>
                 <w:szCs w:val="16"/>
@@ -29,7 +29,7 @@
             </w:pPr>
             <w:r>
               <w:rPr>
-                <w:rFonts w:ascii="Pericles" w:hAnsi="Pericles"/>
+                <w:rFonts w:ascii="Book Antiqua" w:hAnsi="Book Antiqua"/>
                 <w:b/>
                 <w:sz w:val="16"/>
                 <w:szCs w:val="16"/>
@@ -45,7 +45,7 @@
           <w:p>
             <w:pPr>
               <w:rPr>
-                <w:rFonts w:ascii="Pericles" w:hAnsi="Pericles"/>
+                <w:rFonts w:ascii="Book Antiqua" w:hAnsi="Book Antiqua"/>
                 <w:b/>
                 <w:sz w:val="16"/>
                 <w:szCs w:val="16"/>
@@ -53,7 +53,7 @@
             </w:pPr>
             <w:r>
               <w:rPr>
-                <w:rFonts w:ascii="Pericles" w:hAnsi="Pericles"/>
+                <w:rFonts w:ascii="Book Antiqua" w:hAnsi="Book Antiqua"/>
                 <w:b/>
                 <w:sz w:val="16"/>
                 <w:szCs w:val="16"/>
@@ -69,7 +69,7 @@
           <w:p>
             <w:pPr>
               <w:rPr>
-                <w:rFonts w:ascii="Pericles" w:hAnsi="Pericles"/>
+                <w:rFonts w:ascii="Book Antiqua" w:hAnsi="Book Antiqua"/>
                 <w:b/>
                 <w:sz w:val="16"/>
                 <w:szCs w:val="16"/>
@@ -77,7 +77,7 @@
             </w:pPr>
             <w:r>
               <w:rPr>
-                <w:rFonts w:ascii="Pericles" w:hAnsi="Pericles"/>
+                <w:rFonts w:ascii="Book Antiqua" w:hAnsi="Book Antiqua"/>
                 <w:b/>
                 <w:sz w:val="16"/>
                 <w:szCs w:val="16"/>
@@ -95,14 +95,14 @@
           <w:p>
             <w:pPr>
               <w:rPr>
-                <w:rFonts w:ascii="Pericles" w:hAnsi="Pericles"/>
-                <w:sz w:val="16"/>
-                <w:szCs w:val="16"/>
-              </w:rPr>
-            </w:pPr>
-            <w:r>
-              <w:rPr>
-                <w:rFonts w:ascii="Pericles" w:hAnsi="Pericles"/>
+                <w:rFonts w:ascii="Book Antiqua" w:hAnsi="Book Antiqua"/>
+                <w:sz w:val="16"/>
+                <w:szCs w:val="16"/>
+              </w:rPr>
+            </w:pPr>
+            <w:r>
+              <w:rPr>
+                <w:rFonts w:ascii="Book Antiqua" w:hAnsi="Book Antiqua"/>
                 <w:sz w:val="16"/>
                 <w:szCs w:val="16"/>
               </w:rPr>
@@ -122,14 +122,14 @@
                 <w:numId w:val="2"/>
               </w:numPr>
               <w:rPr>
-                <w:rFonts w:ascii="Pericles" w:hAnsi="Pericles"/>
-                <w:sz w:val="16"/>
-                <w:szCs w:val="16"/>
-              </w:rPr>
-            </w:pPr>
-            <w:r>
-              <w:rPr>
-                <w:rFonts w:ascii="Pericles" w:hAnsi="Pericles"/>
+                <w:rFonts w:ascii="Book Antiqua" w:hAnsi="Book Antiqua"/>
+                <w:sz w:val="16"/>
+                <w:szCs w:val="16"/>
+              </w:rPr>
+            </w:pPr>
+            <w:r>
+              <w:rPr>
+                <w:rFonts w:ascii="Book Antiqua" w:hAnsi="Book Antiqua"/>
                 <w:sz w:val="16"/>
                 <w:szCs w:val="16"/>
               </w:rPr>
@@ -144,14 +144,14 @@
                 <w:numId w:val="2"/>
               </w:numPr>
               <w:rPr>
-                <w:rFonts w:ascii="Pericles" w:hAnsi="Pericles"/>
-                <w:sz w:val="16"/>
-                <w:szCs w:val="16"/>
-              </w:rPr>
-            </w:pPr>
-            <w:r>
-              <w:rPr>
-                <w:rFonts w:ascii="Pericles" w:hAnsi="Pericles"/>
+                <w:rFonts w:ascii="Book Antiqua" w:hAnsi="Book Antiqua"/>
+                <w:sz w:val="16"/>
+                <w:szCs w:val="16"/>
+              </w:rPr>
+            </w:pPr>
+            <w:r>
+              <w:rPr>
+                <w:rFonts w:ascii="Book Antiqua" w:hAnsi="Book Antiqua"/>
                 <w:sz w:val="16"/>
                 <w:szCs w:val="16"/>
               </w:rPr>
@@ -166,14 +166,14 @@
                 <w:numId w:val="2"/>
               </w:numPr>
               <w:rPr>
-                <w:rFonts w:ascii="Pericles" w:hAnsi="Pericles"/>
-                <w:sz w:val="16"/>
-                <w:szCs w:val="16"/>
-              </w:rPr>
-            </w:pPr>
-            <w:r>
-              <w:rPr>
-                <w:rFonts w:ascii="Pericles" w:hAnsi="Pericles"/>
+                <w:rFonts w:ascii="Book Antiqua" w:hAnsi="Book Antiqua"/>
+                <w:sz w:val="16"/>
+                <w:szCs w:val="16"/>
+              </w:rPr>
+            </w:pPr>
+            <w:r>
+              <w:rPr>
+                <w:rFonts w:ascii="Book Antiqua" w:hAnsi="Book Antiqua"/>
                 <w:sz w:val="16"/>
                 <w:szCs w:val="16"/>
               </w:rPr>
@@ -188,14 +188,14 @@
                 <w:numId w:val="2"/>
               </w:numPr>
               <w:rPr>
-                <w:rFonts w:ascii="Pericles" w:hAnsi="Pericles"/>
-                <w:sz w:val="16"/>
-                <w:szCs w:val="16"/>
-              </w:rPr>
-            </w:pPr>
-            <w:r>
-              <w:rPr>
-                <w:rFonts w:ascii="Pericles" w:hAnsi="Pericles"/>
+                <w:rFonts w:ascii="Book Antiqua" w:hAnsi="Book Antiqua"/>
+                <w:sz w:val="16"/>
+                <w:szCs w:val="16"/>
+              </w:rPr>
+            </w:pPr>
+            <w:r>
+              <w:rPr>
+                <w:rFonts w:ascii="Book Antiqua" w:hAnsi="Book Antiqua"/>
                 <w:sz w:val="16"/>
                 <w:szCs w:val="16"/>
               </w:rPr>
@@ -210,14 +210,14 @@
                 <w:numId w:val="2"/>
               </w:numPr>
               <w:rPr>
-                <w:rFonts w:ascii="Pericles" w:hAnsi="Pericles"/>
-                <w:sz w:val="16"/>
-                <w:szCs w:val="16"/>
-              </w:rPr>
-            </w:pPr>
-            <w:r>
-              <w:rPr>
-                <w:rFonts w:ascii="Pericles" w:hAnsi="Pericles"/>
+                <w:rFonts w:ascii="Book Antiqua" w:hAnsi="Book Antiqua"/>
+                <w:sz w:val="16"/>
+                <w:szCs w:val="16"/>
+              </w:rPr>
+            </w:pPr>
+            <w:r>
+              <w:rPr>
+                <w:rFonts w:ascii="Book Antiqua" w:hAnsi="Book Antiqua"/>
                 <w:sz w:val="16"/>
                 <w:szCs w:val="16"/>
               </w:rPr>
@@ -232,14 +232,14 @@
                 <w:numId w:val="2"/>
               </w:numPr>
               <w:rPr>
-                <w:rFonts w:ascii="Pericles" w:hAnsi="Pericles"/>
-                <w:sz w:val="16"/>
-                <w:szCs w:val="16"/>
-              </w:rPr>
-            </w:pPr>
-            <w:r>
-              <w:rPr>
-                <w:rFonts w:ascii="Pericles" w:hAnsi="Pericles"/>
+                <w:rFonts w:ascii="Book Antiqua" w:hAnsi="Book Antiqua"/>
+                <w:sz w:val="16"/>
+                <w:szCs w:val="16"/>
+              </w:rPr>
+            </w:pPr>
+            <w:r>
+              <w:rPr>
+                <w:rFonts w:ascii="Book Antiqua" w:hAnsi="Book Antiqua"/>
                 <w:sz w:val="16"/>
                 <w:szCs w:val="16"/>
               </w:rPr>
@@ -259,14 +259,14 @@
                 <w:numId w:val="2"/>
               </w:numPr>
               <w:rPr>
-                <w:rFonts w:ascii="Pericles" w:hAnsi="Pericles"/>
-                <w:sz w:val="16"/>
-                <w:szCs w:val="16"/>
-              </w:rPr>
-            </w:pPr>
-            <w:r>
-              <w:rPr>
-                <w:rFonts w:ascii="Pericles" w:hAnsi="Pericles"/>
+                <w:rFonts w:ascii="Book Antiqua" w:hAnsi="Book Antiqua"/>
+                <w:sz w:val="16"/>
+                <w:szCs w:val="16"/>
+              </w:rPr>
+            </w:pPr>
+            <w:r>
+              <w:rPr>
+                <w:rFonts w:ascii="Book Antiqua" w:hAnsi="Book Antiqua"/>
                 <w:i/>
                 <w:sz w:val="16"/>
                 <w:szCs w:val="16"/>
@@ -276,7 +276,7 @@
             </w:r>
             <w:r>
               <w:rPr>
-                <w:rFonts w:ascii="Pericles" w:hAnsi="Pericles"/>
+                <w:rFonts w:ascii="Book Antiqua" w:hAnsi="Book Antiqua"/>
                 <w:sz w:val="16"/>
                 <w:szCs w:val="16"/>
               </w:rPr>
@@ -284,7 +284,7 @@
             </w:r>
             <w:r>
               <w:rPr>
-                <w:rFonts w:ascii="Arial" w:hAnsi="Arial" w:cs="Arial"/>
+                <w:rFonts w:ascii="Book Antiqua" w:hAnsi="Book Antiqua" w:cs="Arial"/>
                 <w:sz w:val="16"/>
                 <w:szCs w:val="16"/>
               </w:rPr>
@@ -292,7 +292,7 @@
             </w:r>
             <w:r>
               <w:rPr>
-                <w:rFonts w:ascii="Pericles" w:hAnsi="Pericles"/>
+                <w:rFonts w:ascii="Book Antiqua" w:hAnsi="Book Antiqua"/>
                 <w:sz w:val="16"/>
                 <w:szCs w:val="16"/>
               </w:rPr>
@@ -307,14 +307,14 @@
                 <w:numId w:val="2"/>
               </w:numPr>
               <w:rPr>
-                <w:rFonts w:ascii="Pericles" w:hAnsi="Pericles"/>
-                <w:sz w:val="16"/>
-                <w:szCs w:val="16"/>
-              </w:rPr>
-            </w:pPr>
-            <w:r>
-              <w:rPr>
-                <w:rFonts w:ascii="Pericles" w:hAnsi="Pericles"/>
+                <w:rFonts w:ascii="Book Antiqua" w:hAnsi="Book Antiqua"/>
+                <w:sz w:val="16"/>
+                <w:szCs w:val="16"/>
+              </w:rPr>
+            </w:pPr>
+            <w:r>
+              <w:rPr>
+                <w:rFonts w:ascii="Book Antiqua" w:hAnsi="Book Antiqua"/>
                 <w:i/>
                 <w:sz w:val="16"/>
                 <w:szCs w:val="16"/>
@@ -324,7 +324,7 @@
             </w:r>
             <w:r>
               <w:rPr>
-                <w:rFonts w:ascii="Pericles" w:hAnsi="Pericles"/>
+                <w:rFonts w:ascii="Book Antiqua" w:hAnsi="Book Antiqua"/>
                 <w:sz w:val="16"/>
                 <w:szCs w:val="16"/>
               </w:rPr>
@@ -332,7 +332,7 @@
             </w:r>
             <w:r>
               <w:rPr>
-                <w:rFonts w:ascii="Arial" w:hAnsi="Arial" w:cs="Arial"/>
+                <w:rFonts w:ascii="Book Antiqua" w:hAnsi="Book Antiqua" w:cs="Arial"/>
                 <w:sz w:val="16"/>
                 <w:szCs w:val="16"/>
               </w:rPr>
@@ -340,7 +340,7 @@
             </w:r>
             <w:r>
               <w:rPr>
-                <w:rFonts w:ascii="Pericles" w:hAnsi="Pericles"/>
+                <w:rFonts w:ascii="Book Antiqua" w:hAnsi="Book Antiqua"/>
                 <w:sz w:val="16"/>
                 <w:szCs w:val="16"/>
               </w:rPr>
@@ -349,7 +349,7 @@
             <w:proofErr w:type="spellStart"/>
             <w:r>
               <w:rPr>
-                <w:rFonts w:ascii="Pericles" w:hAnsi="Pericles"/>
+                <w:rFonts w:ascii="Book Antiqua" w:hAnsi="Book Antiqua"/>
                 <w:sz w:val="16"/>
                 <w:szCs w:val="16"/>
               </w:rPr>
@@ -365,14 +365,14 @@
                 <w:numId w:val="2"/>
               </w:numPr>
               <w:rPr>
-                <w:rFonts w:ascii="Pericles" w:hAnsi="Pericles"/>
-                <w:sz w:val="16"/>
-                <w:szCs w:val="16"/>
-              </w:rPr>
-            </w:pPr>
-            <w:r>
-              <w:rPr>
-                <w:rFonts w:ascii="Pericles" w:hAnsi="Pericles"/>
+                <w:rFonts w:ascii="Book Antiqua" w:hAnsi="Book Antiqua"/>
+                <w:sz w:val="16"/>
+                <w:szCs w:val="16"/>
+              </w:rPr>
+            </w:pPr>
+            <w:r>
+              <w:rPr>
+                <w:rFonts w:ascii="Book Antiqua" w:hAnsi="Book Antiqua"/>
                 <w:i/>
                 <w:sz w:val="16"/>
                 <w:szCs w:val="16"/>
@@ -382,7 +382,7 @@
             </w:r>
             <w:r>
               <w:rPr>
-                <w:rFonts w:ascii="Pericles" w:hAnsi="Pericles"/>
+                <w:rFonts w:ascii="Book Antiqua" w:hAnsi="Book Antiqua"/>
                 <w:sz w:val="16"/>
                 <w:szCs w:val="16"/>
               </w:rPr>
@@ -390,7 +390,7 @@
             </w:r>
             <w:r>
               <w:rPr>
-                <w:rFonts w:ascii="Arial" w:hAnsi="Arial" w:cs="Arial"/>
+                <w:rFonts w:ascii="Book Antiqua" w:hAnsi="Book Antiqua" w:cs="Arial"/>
                 <w:sz w:val="16"/>
                 <w:szCs w:val="16"/>
               </w:rPr>
@@ -398,7 +398,7 @@
             </w:r>
             <w:r>
               <w:rPr>
-                <w:rFonts w:ascii="Pericles" w:hAnsi="Pericles"/>
+                <w:rFonts w:ascii="Book Antiqua" w:hAnsi="Book Antiqua"/>
                 <w:sz w:val="16"/>
                 <w:szCs w:val="16"/>
               </w:rPr>
@@ -413,14 +413,14 @@
                 <w:numId w:val="2"/>
               </w:numPr>
               <w:rPr>
-                <w:rFonts w:ascii="Pericles" w:hAnsi="Pericles"/>
-                <w:sz w:val="16"/>
-                <w:szCs w:val="16"/>
-              </w:rPr>
-            </w:pPr>
-            <w:r>
-              <w:rPr>
-                <w:rFonts w:ascii="Pericles" w:hAnsi="Pericles"/>
+                <w:rFonts w:ascii="Book Antiqua" w:hAnsi="Book Antiqua"/>
+                <w:sz w:val="16"/>
+                <w:szCs w:val="16"/>
+              </w:rPr>
+            </w:pPr>
+            <w:r>
+              <w:rPr>
+                <w:rFonts w:ascii="Book Antiqua" w:hAnsi="Book Antiqua"/>
                 <w:i/>
                 <w:sz w:val="16"/>
                 <w:szCs w:val="16"/>
@@ -430,7 +430,7 @@
             </w:r>
             <w:r>
               <w:rPr>
-                <w:rFonts w:ascii="Pericles" w:hAnsi="Pericles"/>
+                <w:rFonts w:ascii="Book Antiqua" w:hAnsi="Book Antiqua"/>
                 <w:sz w:val="16"/>
                 <w:szCs w:val="16"/>
               </w:rPr>
@@ -438,7 +438,7 @@
             </w:r>
             <w:r>
               <w:rPr>
-                <w:rFonts w:ascii="Arial" w:hAnsi="Arial" w:cs="Arial"/>
+                <w:rFonts w:ascii="Book Antiqua" w:hAnsi="Book Antiqua" w:cs="Arial"/>
                 <w:sz w:val="16"/>
                 <w:szCs w:val="16"/>
               </w:rPr>
@@ -446,7 +446,7 @@
             </w:r>
             <w:r>
               <w:rPr>
-                <w:rFonts w:ascii="Pericles" w:hAnsi="Pericles"/>
+                <w:rFonts w:ascii="Book Antiqua" w:hAnsi="Book Antiqua"/>
                 <w:sz w:val="16"/>
                 <w:szCs w:val="16"/>
               </w:rPr>
@@ -461,14 +461,14 @@
                 <w:numId w:val="2"/>
               </w:numPr>
               <w:rPr>
-                <w:rFonts w:ascii="Pericles" w:hAnsi="Pericles"/>
-                <w:sz w:val="16"/>
-                <w:szCs w:val="16"/>
-              </w:rPr>
-            </w:pPr>
-            <w:r>
-              <w:rPr>
-                <w:rFonts w:ascii="Pericles" w:hAnsi="Pericles"/>
+                <w:rFonts w:ascii="Book Antiqua" w:hAnsi="Book Antiqua"/>
+                <w:sz w:val="16"/>
+                <w:szCs w:val="16"/>
+              </w:rPr>
+            </w:pPr>
+            <w:r>
+              <w:rPr>
+                <w:rFonts w:ascii="Book Antiqua" w:hAnsi="Book Antiqua"/>
                 <w:i/>
                 <w:sz w:val="16"/>
                 <w:szCs w:val="16"/>
@@ -478,7 +478,7 @@
             </w:r>
             <w:r>
               <w:rPr>
-                <w:rFonts w:ascii="Pericles" w:hAnsi="Pericles"/>
+                <w:rFonts w:ascii="Book Antiqua" w:hAnsi="Book Antiqua"/>
                 <w:sz w:val="16"/>
                 <w:szCs w:val="16"/>
               </w:rPr>
@@ -486,7 +486,7 @@
             </w:r>
             <w:r>
               <w:rPr>
-                <w:rFonts w:ascii="Arial" w:hAnsi="Arial" w:cs="Arial"/>
+                <w:rFonts w:ascii="Book Antiqua" w:hAnsi="Book Antiqua" w:cs="Arial"/>
                 <w:sz w:val="16"/>
                 <w:szCs w:val="16"/>
               </w:rPr>
@@ -494,7 +494,7 @@
             </w:r>
             <w:r>
               <w:rPr>
-                <w:rFonts w:ascii="Pericles" w:hAnsi="Pericles"/>
+                <w:rFonts w:ascii="Book Antiqua" w:hAnsi="Book Antiqua"/>
                 <w:sz w:val="16"/>
                 <w:szCs w:val="16"/>
               </w:rPr>
@@ -509,14 +509,14 @@
                 <w:numId w:val="2"/>
               </w:numPr>
               <w:rPr>
-                <w:rFonts w:ascii="Pericles" w:hAnsi="Pericles"/>
-                <w:sz w:val="16"/>
-                <w:szCs w:val="16"/>
-              </w:rPr>
-            </w:pPr>
-            <w:r>
-              <w:rPr>
-                <w:rFonts w:ascii="Pericles" w:hAnsi="Pericles"/>
+                <w:rFonts w:ascii="Book Antiqua" w:hAnsi="Book Antiqua"/>
+                <w:sz w:val="16"/>
+                <w:szCs w:val="16"/>
+              </w:rPr>
+            </w:pPr>
+            <w:r>
+              <w:rPr>
+                <w:rFonts w:ascii="Book Antiqua" w:hAnsi="Book Antiqua"/>
                 <w:i/>
                 <w:sz w:val="16"/>
                 <w:szCs w:val="16"/>
@@ -526,7 +526,7 @@
             </w:r>
             <w:r>
               <w:rPr>
-                <w:rFonts w:ascii="Pericles" w:hAnsi="Pericles"/>
+                <w:rFonts w:ascii="Book Antiqua" w:hAnsi="Book Antiqua"/>
                 <w:sz w:val="16"/>
                 <w:szCs w:val="16"/>
               </w:rPr>
@@ -534,7 +534,7 @@
             </w:r>
             <w:r>
               <w:rPr>
-                <w:rFonts w:ascii="Arial" w:hAnsi="Arial" w:cs="Arial"/>
+                <w:rFonts w:ascii="Book Antiqua" w:hAnsi="Book Antiqua" w:cs="Arial"/>
                 <w:sz w:val="16"/>
                 <w:szCs w:val="16"/>
               </w:rPr>
@@ -542,7 +542,7 @@
             </w:r>
             <w:r>
               <w:rPr>
-                <w:rFonts w:ascii="Pericles" w:hAnsi="Pericles"/>
+                <w:rFonts w:ascii="Book Antiqua" w:hAnsi="Book Antiqua"/>
                 <w:sz w:val="16"/>
                 <w:szCs w:val="16"/>
               </w:rPr>
@@ -559,7 +559,7 @@
           <w:p>
             <w:pPr>
               <w:rPr>
-                <w:rFonts w:ascii="Pericles" w:hAnsi="Pericles"/>
+                <w:rFonts w:ascii="Book Antiqua" w:hAnsi="Book Antiqua"/>
                 <w:sz w:val="16"/>
                 <w:szCs w:val="16"/>
               </w:rPr>
@@ -567,7 +567,7 @@
             <w:proofErr w:type="spellStart"/>
             <w:r>
               <w:rPr>
-                <w:rFonts w:ascii="Pericles" w:hAnsi="Pericles"/>
+                <w:rFonts w:ascii="Book Antiqua" w:hAnsi="Book Antiqua"/>
                 <w:sz w:val="16"/>
                 <w:szCs w:val="16"/>
               </w:rPr>
@@ -576,7 +576,7 @@
             <w:proofErr w:type="spellEnd"/>
             <w:r>
               <w:rPr>
-                <w:rFonts w:ascii="Pericles" w:hAnsi="Pericles"/>
+                <w:rFonts w:ascii="Book Antiqua" w:hAnsi="Book Antiqua"/>
                 <w:sz w:val="16"/>
                 <w:szCs w:val="16"/>
               </w:rPr>
@@ -596,14 +596,14 @@
                 <w:numId w:val="2"/>
               </w:numPr>
               <w:rPr>
-                <w:rFonts w:ascii="Pericles" w:hAnsi="Pericles"/>
-                <w:sz w:val="16"/>
-                <w:szCs w:val="16"/>
-              </w:rPr>
-            </w:pPr>
-            <w:r>
-              <w:rPr>
-                <w:rFonts w:ascii="Pericles" w:hAnsi="Pericles"/>
+                <w:rFonts w:ascii="Book Antiqua" w:hAnsi="Book Antiqua"/>
+                <w:sz w:val="16"/>
+                <w:szCs w:val="16"/>
+              </w:rPr>
+            </w:pPr>
+            <w:r>
+              <w:rPr>
+                <w:rFonts w:ascii="Book Antiqua" w:hAnsi="Book Antiqua"/>
                 <w:sz w:val="16"/>
                 <w:szCs w:val="16"/>
               </w:rPr>
@@ -618,14 +618,14 @@
                 <w:numId w:val="2"/>
               </w:numPr>
               <w:rPr>
-                <w:rFonts w:ascii="Pericles" w:hAnsi="Pericles"/>
-                <w:sz w:val="16"/>
-                <w:szCs w:val="16"/>
-              </w:rPr>
-            </w:pPr>
-            <w:r>
-              <w:rPr>
-                <w:rFonts w:ascii="Pericles" w:hAnsi="Pericles"/>
+                <w:rFonts w:ascii="Book Antiqua" w:hAnsi="Book Antiqua"/>
+                <w:sz w:val="16"/>
+                <w:szCs w:val="16"/>
+              </w:rPr>
+            </w:pPr>
+            <w:r>
+              <w:rPr>
+                <w:rFonts w:ascii="Book Antiqua" w:hAnsi="Book Antiqua"/>
                 <w:sz w:val="16"/>
                 <w:szCs w:val="16"/>
               </w:rPr>
@@ -640,14 +640,14 @@
                 <w:numId w:val="2"/>
               </w:numPr>
               <w:rPr>
-                <w:rFonts w:ascii="Pericles" w:hAnsi="Pericles"/>
-                <w:sz w:val="16"/>
-                <w:szCs w:val="16"/>
-              </w:rPr>
-            </w:pPr>
-            <w:r>
-              <w:rPr>
-                <w:rFonts w:ascii="Pericles" w:hAnsi="Pericles"/>
+                <w:rFonts w:ascii="Book Antiqua" w:hAnsi="Book Antiqua"/>
+                <w:sz w:val="16"/>
+                <w:szCs w:val="16"/>
+              </w:rPr>
+            </w:pPr>
+            <w:r>
+              <w:rPr>
+                <w:rFonts w:ascii="Book Antiqua" w:hAnsi="Book Antiqua"/>
                 <w:sz w:val="16"/>
                 <w:szCs w:val="16"/>
               </w:rPr>
@@ -662,14 +662,14 @@
                 <w:numId w:val="2"/>
               </w:numPr>
               <w:rPr>
-                <w:rFonts w:ascii="Pericles" w:hAnsi="Pericles"/>
-                <w:sz w:val="16"/>
-                <w:szCs w:val="16"/>
-              </w:rPr>
-            </w:pPr>
-            <w:r>
-              <w:rPr>
-                <w:rFonts w:ascii="Pericles" w:hAnsi="Pericles"/>
+                <w:rFonts w:ascii="Book Antiqua" w:hAnsi="Book Antiqua"/>
+                <w:sz w:val="16"/>
+                <w:szCs w:val="16"/>
+              </w:rPr>
+            </w:pPr>
+            <w:r>
+              <w:rPr>
+                <w:rFonts w:ascii="Book Antiqua" w:hAnsi="Book Antiqua"/>
                 <w:sz w:val="16"/>
                 <w:szCs w:val="16"/>
               </w:rPr>
@@ -689,16 +689,16 @@
                 <w:numId w:val="2"/>
               </w:numPr>
               <w:rPr>
-                <w:rFonts w:ascii="Pericles" w:hAnsi="Pericles"/>
-                <w:i/>
-                <w:sz w:val="16"/>
-                <w:szCs w:val="16"/>
-                <w:u w:val="single"/>
-              </w:rPr>
-            </w:pPr>
-            <w:r>
-              <w:rPr>
-                <w:rFonts w:ascii="Pericles" w:hAnsi="Pericles"/>
+                <w:rFonts w:ascii="Book Antiqua" w:hAnsi="Book Antiqua"/>
+                <w:i/>
+                <w:sz w:val="16"/>
+                <w:szCs w:val="16"/>
+                <w:u w:val="single"/>
+              </w:rPr>
+            </w:pPr>
+            <w:r>
+              <w:rPr>
+                <w:rFonts w:ascii="Book Antiqua" w:hAnsi="Book Antiqua"/>
                 <w:i/>
                 <w:sz w:val="16"/>
                 <w:szCs w:val="16"/>
@@ -708,7 +708,7 @@
             </w:r>
             <w:r>
               <w:rPr>
-                <w:rFonts w:ascii="Pericles" w:hAnsi="Pericles"/>
+                <w:rFonts w:ascii="Book Antiqua" w:hAnsi="Book Antiqua"/>
                 <w:sz w:val="16"/>
                 <w:szCs w:val="16"/>
               </w:rPr>
@@ -716,7 +716,7 @@
             </w:r>
             <w:r>
               <w:rPr>
-                <w:rFonts w:ascii="Arial" w:hAnsi="Arial" w:cs="Arial"/>
+                <w:rFonts w:ascii="Book Antiqua" w:hAnsi="Book Antiqua" w:cs="Arial"/>
                 <w:sz w:val="16"/>
                 <w:szCs w:val="16"/>
               </w:rPr>
@@ -724,7 +724,7 @@
             </w:r>
             <w:r>
               <w:rPr>
-                <w:rFonts w:ascii="Pericles" w:hAnsi="Pericles"/>
+                <w:rFonts w:ascii="Book Antiqua" w:hAnsi="Book Antiqua"/>
                 <w:sz w:val="16"/>
                 <w:szCs w:val="16"/>
               </w:rPr>
@@ -733,7 +733,7 @@
             <w:proofErr w:type="spellStart"/>
             <w:r>
               <w:rPr>
-                <w:rFonts w:ascii="Pericles" w:hAnsi="Pericles"/>
+                <w:rFonts w:ascii="Book Antiqua" w:hAnsi="Book Antiqua"/>
                 <w:sz w:val="16"/>
                 <w:szCs w:val="16"/>
               </w:rPr>
@@ -742,7 +742,7 @@
             <w:proofErr w:type="spellEnd"/>
             <w:r>
               <w:rPr>
-                <w:rFonts w:ascii="Pericles" w:hAnsi="Pericles"/>
+                <w:rFonts w:ascii="Book Antiqua" w:hAnsi="Book Antiqua"/>
                 <w:sz w:val="16"/>
                 <w:szCs w:val="16"/>
               </w:rPr>
@@ -757,16 +757,16 @@
                 <w:numId w:val="2"/>
               </w:numPr>
               <w:rPr>
-                <w:rFonts w:ascii="Pericles" w:hAnsi="Pericles"/>
-                <w:i/>
-                <w:sz w:val="16"/>
-                <w:szCs w:val="16"/>
-                <w:u w:val="single"/>
-              </w:rPr>
-            </w:pPr>
-            <w:r>
-              <w:rPr>
-                <w:rFonts w:ascii="Pericles" w:hAnsi="Pericles"/>
+                <w:rFonts w:ascii="Book Antiqua" w:hAnsi="Book Antiqua"/>
+                <w:i/>
+                <w:sz w:val="16"/>
+                <w:szCs w:val="16"/>
+                <w:u w:val="single"/>
+              </w:rPr>
+            </w:pPr>
+            <w:r>
+              <w:rPr>
+                <w:rFonts w:ascii="Book Antiqua" w:hAnsi="Book Antiqua"/>
                 <w:i/>
                 <w:sz w:val="16"/>
                 <w:szCs w:val="16"/>
@@ -776,7 +776,7 @@
             </w:r>
             <w:r>
               <w:rPr>
-                <w:rFonts w:ascii="Pericles" w:hAnsi="Pericles"/>
+                <w:rFonts w:ascii="Book Antiqua" w:hAnsi="Book Antiqua"/>
                 <w:sz w:val="16"/>
                 <w:szCs w:val="16"/>
               </w:rPr>
@@ -784,7 +784,7 @@
             </w:r>
             <w:r>
               <w:rPr>
-                <w:rFonts w:ascii="Arial" w:hAnsi="Arial" w:cs="Arial"/>
+                <w:rFonts w:ascii="Book Antiqua" w:hAnsi="Book Antiqua" w:cs="Arial"/>
                 <w:sz w:val="16"/>
                 <w:szCs w:val="16"/>
               </w:rPr>
@@ -792,7 +792,7 @@
             </w:r>
             <w:r>
               <w:rPr>
-                <w:rFonts w:ascii="Pericles" w:hAnsi="Pericles"/>
+                <w:rFonts w:ascii="Book Antiqua" w:hAnsi="Book Antiqua"/>
                 <w:sz w:val="16"/>
                 <w:szCs w:val="16"/>
               </w:rPr>
@@ -801,7 +801,7 @@
             <w:proofErr w:type="spellStart"/>
             <w:r>
               <w:rPr>
-                <w:rFonts w:ascii="Pericles" w:hAnsi="Pericles"/>
+                <w:rFonts w:ascii="Book Antiqua" w:hAnsi="Book Antiqua"/>
                 <w:sz w:val="16"/>
                 <w:szCs w:val="16"/>
               </w:rPr>
@@ -810,7 +810,7 @@
             <w:proofErr w:type="spellEnd"/>
             <w:r>
               <w:rPr>
-                <w:rFonts w:ascii="Pericles" w:hAnsi="Pericles"/>
+                <w:rFonts w:ascii="Book Antiqua" w:hAnsi="Book Antiqua"/>
                 <w:sz w:val="16"/>
                 <w:szCs w:val="16"/>
               </w:rPr>
@@ -827,14 +827,14 @@
           <w:p>
             <w:pPr>
               <w:rPr>
-                <w:rFonts w:ascii="Pericles" w:hAnsi="Pericles"/>
-                <w:sz w:val="16"/>
-                <w:szCs w:val="16"/>
-              </w:rPr>
-            </w:pPr>
-            <w:r>
-              <w:rPr>
-                <w:rFonts w:ascii="Pericles" w:hAnsi="Pericles"/>
+                <w:rFonts w:ascii="Book Antiqua" w:hAnsi="Book Antiqua"/>
+                <w:sz w:val="16"/>
+                <w:szCs w:val="16"/>
+              </w:rPr>
+            </w:pPr>
+            <w:r>
+              <w:rPr>
+                <w:rFonts w:ascii="Book Antiqua" w:hAnsi="Book Antiqua"/>
                 <w:sz w:val="16"/>
                 <w:szCs w:val="16"/>
               </w:rPr>
@@ -854,14 +854,14 @@
                 <w:numId w:val="2"/>
               </w:numPr>
               <w:rPr>
-                <w:rFonts w:ascii="Pericles" w:hAnsi="Pericles"/>
-                <w:sz w:val="16"/>
-                <w:szCs w:val="16"/>
-              </w:rPr>
-            </w:pPr>
-            <w:r>
-              <w:rPr>
-                <w:rFonts w:ascii="Pericles" w:hAnsi="Pericles"/>
+                <w:rFonts w:ascii="Book Antiqua" w:hAnsi="Book Antiqua"/>
+                <w:sz w:val="16"/>
+                <w:szCs w:val="16"/>
+              </w:rPr>
+            </w:pPr>
+            <w:r>
+              <w:rPr>
+                <w:rFonts w:ascii="Book Antiqua" w:hAnsi="Book Antiqua"/>
                 <w:sz w:val="16"/>
                 <w:szCs w:val="16"/>
               </w:rPr>
@@ -876,14 +876,14 @@
                 <w:numId w:val="2"/>
               </w:numPr>
               <w:rPr>
-                <w:rFonts w:ascii="Pericles" w:hAnsi="Pericles"/>
-                <w:sz w:val="16"/>
-                <w:szCs w:val="16"/>
-              </w:rPr>
-            </w:pPr>
-            <w:r>
-              <w:rPr>
-                <w:rFonts w:ascii="Pericles" w:hAnsi="Pericles"/>
+                <w:rFonts w:ascii="Book Antiqua" w:hAnsi="Book Antiqua"/>
+                <w:sz w:val="16"/>
+                <w:szCs w:val="16"/>
+              </w:rPr>
+            </w:pPr>
+            <w:r>
+              <w:rPr>
+                <w:rFonts w:ascii="Book Antiqua" w:hAnsi="Book Antiqua"/>
                 <w:sz w:val="16"/>
                 <w:szCs w:val="16"/>
               </w:rPr>
@@ -898,14 +898,14 @@
                 <w:numId w:val="2"/>
               </w:numPr>
               <w:rPr>
-                <w:rFonts w:ascii="Pericles" w:hAnsi="Pericles"/>
-                <w:sz w:val="16"/>
-                <w:szCs w:val="16"/>
-              </w:rPr>
-            </w:pPr>
-            <w:r>
-              <w:rPr>
-                <w:rFonts w:ascii="Pericles" w:hAnsi="Pericles"/>
+                <w:rFonts w:ascii="Book Antiqua" w:hAnsi="Book Antiqua"/>
+                <w:sz w:val="16"/>
+                <w:szCs w:val="16"/>
+              </w:rPr>
+            </w:pPr>
+            <w:r>
+              <w:rPr>
+                <w:rFonts w:ascii="Book Antiqua" w:hAnsi="Book Antiqua"/>
                 <w:sz w:val="16"/>
                 <w:szCs w:val="16"/>
               </w:rPr>
@@ -920,14 +920,14 @@
                 <w:numId w:val="2"/>
               </w:numPr>
               <w:rPr>
-                <w:rFonts w:ascii="Pericles" w:hAnsi="Pericles"/>
-                <w:sz w:val="16"/>
-                <w:szCs w:val="16"/>
-              </w:rPr>
-            </w:pPr>
-            <w:r>
-              <w:rPr>
-                <w:rFonts w:ascii="Pericles" w:hAnsi="Pericles"/>
+                <w:rFonts w:ascii="Book Antiqua" w:hAnsi="Book Antiqua"/>
+                <w:sz w:val="16"/>
+                <w:szCs w:val="16"/>
+              </w:rPr>
+            </w:pPr>
+            <w:r>
+              <w:rPr>
+                <w:rFonts w:ascii="Book Antiqua" w:hAnsi="Book Antiqua"/>
                 <w:sz w:val="16"/>
                 <w:szCs w:val="16"/>
               </w:rPr>
@@ -942,14 +942,14 @@
                 <w:numId w:val="2"/>
               </w:numPr>
               <w:rPr>
-                <w:rFonts w:ascii="Pericles" w:hAnsi="Pericles"/>
-                <w:sz w:val="16"/>
-                <w:szCs w:val="16"/>
-              </w:rPr>
-            </w:pPr>
-            <w:r>
-              <w:rPr>
-                <w:rFonts w:ascii="Pericles" w:hAnsi="Pericles"/>
+                <w:rFonts w:ascii="Book Antiqua" w:hAnsi="Book Antiqua"/>
+                <w:sz w:val="16"/>
+                <w:szCs w:val="16"/>
+              </w:rPr>
+            </w:pPr>
+            <w:r>
+              <w:rPr>
+                <w:rFonts w:ascii="Book Antiqua" w:hAnsi="Book Antiqua"/>
                 <w:sz w:val="16"/>
                 <w:szCs w:val="16"/>
               </w:rPr>
@@ -964,14 +964,14 @@
                 <w:numId w:val="2"/>
               </w:numPr>
               <w:rPr>
-                <w:rFonts w:ascii="Pericles" w:hAnsi="Pericles"/>
-                <w:sz w:val="16"/>
-                <w:szCs w:val="16"/>
-              </w:rPr>
-            </w:pPr>
-            <w:r>
-              <w:rPr>
-                <w:rFonts w:ascii="Pericles" w:hAnsi="Pericles"/>
+                <w:rFonts w:ascii="Book Antiqua" w:hAnsi="Book Antiqua"/>
+                <w:sz w:val="16"/>
+                <w:szCs w:val="16"/>
+              </w:rPr>
+            </w:pPr>
+            <w:r>
+              <w:rPr>
+                <w:rFonts w:ascii="Book Antiqua" w:hAnsi="Book Antiqua"/>
                 <w:sz w:val="16"/>
                 <w:szCs w:val="16"/>
               </w:rPr>
@@ -991,16 +991,16 @@
                 <w:numId w:val="2"/>
               </w:numPr>
               <w:rPr>
-                <w:rFonts w:ascii="Pericles" w:hAnsi="Pericles"/>
-                <w:i/>
-                <w:sz w:val="16"/>
-                <w:szCs w:val="16"/>
-                <w:u w:val="single"/>
-              </w:rPr>
-            </w:pPr>
-            <w:r>
-              <w:rPr>
-                <w:rFonts w:ascii="Pericles" w:hAnsi="Pericles"/>
+                <w:rFonts w:ascii="Book Antiqua" w:hAnsi="Book Antiqua"/>
+                <w:i/>
+                <w:sz w:val="16"/>
+                <w:szCs w:val="16"/>
+                <w:u w:val="single"/>
+              </w:rPr>
+            </w:pPr>
+            <w:r>
+              <w:rPr>
+                <w:rFonts w:ascii="Book Antiqua" w:hAnsi="Book Antiqua"/>
                 <w:i/>
                 <w:sz w:val="16"/>
                 <w:szCs w:val="16"/>
@@ -1011,7 +1011,7 @@
             <w:proofErr w:type="spellStart"/>
             <w:r>
               <w:rPr>
-                <w:rFonts w:ascii="Pericles" w:hAnsi="Pericles"/>
+                <w:rFonts w:ascii="Book Antiqua" w:hAnsi="Book Antiqua"/>
                 <w:i/>
                 <w:sz w:val="16"/>
                 <w:szCs w:val="16"/>
@@ -1022,7 +1022,7 @@
             <w:proofErr w:type="spellEnd"/>
             <w:r>
               <w:rPr>
-                <w:rFonts w:ascii="Pericles" w:hAnsi="Pericles"/>
+                <w:rFonts w:ascii="Book Antiqua" w:hAnsi="Book Antiqua"/>
                 <w:sz w:val="16"/>
                 <w:szCs w:val="16"/>
               </w:rPr>
@@ -1030,7 +1030,7 @@
             </w:r>
             <w:r>
               <w:rPr>
-                <w:rFonts w:ascii="Arial" w:hAnsi="Arial" w:cs="Arial"/>
+                <w:rFonts w:ascii="Book Antiqua" w:hAnsi="Book Antiqua" w:cs="Arial"/>
                 <w:sz w:val="16"/>
                 <w:szCs w:val="16"/>
               </w:rPr>
@@ -1038,7 +1038,7 @@
             </w:r>
             <w:r>
               <w:rPr>
-                <w:rFonts w:ascii="Pericles" w:hAnsi="Pericles"/>
+                <w:rFonts w:ascii="Book Antiqua" w:hAnsi="Book Antiqua"/>
                 <w:sz w:val="16"/>
                 <w:szCs w:val="16"/>
               </w:rPr>
@@ -1047,7 +1047,7 @@
             <w:proofErr w:type="spellStart"/>
             <w:r>
               <w:rPr>
-                <w:rFonts w:ascii="Pericles" w:hAnsi="Pericles"/>
+                <w:rFonts w:ascii="Book Antiqua" w:hAnsi="Book Antiqua"/>
                 <w:sz w:val="16"/>
                 <w:szCs w:val="16"/>
               </w:rPr>
@@ -1063,26 +1063,38 @@
                 <w:numId w:val="2"/>
               </w:numPr>
               <w:rPr>
-                <w:rFonts w:ascii="Pericles" w:hAnsi="Pericles"/>
-                <w:i/>
-                <w:sz w:val="16"/>
-                <w:szCs w:val="16"/>
-                <w:u w:val="single"/>
-              </w:rPr>
-            </w:pPr>
-            <w:r>
-              <w:rPr>
-                <w:rFonts w:ascii="Pericles" w:hAnsi="Pericles"/>
-                <w:i/>
-                <w:sz w:val="16"/>
-                <w:szCs w:val="16"/>
-                <w:u w:val="single"/>
-              </w:rPr>
-              <w:t>Shadow Sight</w:t>
-            </w:r>
-            <w:r>
-              <w:rPr>
-                <w:rFonts w:ascii="Pericles" w:hAnsi="Pericles"/>
+                <w:rFonts w:ascii="Book Antiqua" w:hAnsi="Book Antiqua"/>
+                <w:i/>
+                <w:sz w:val="16"/>
+                <w:szCs w:val="16"/>
+                <w:u w:val="single"/>
+              </w:rPr>
+            </w:pPr>
+            <w:r>
+              <w:rPr>
+                <w:rFonts w:ascii="Book Antiqua" w:hAnsi="Book Antiqua"/>
+                <w:i/>
+                <w:sz w:val="16"/>
+                <w:szCs w:val="16"/>
+                <w:u w:val="single"/>
+              </w:rPr>
+              <w:t>Shadow Si</w:t>
+            </w:r>
+            <w:bookmarkStart w:id="0" w:name="_GoBack"/>
+            <w:bookmarkEnd w:id="0"/>
+            <w:r>
+              <w:rPr>
+                <w:rFonts w:ascii="Book Antiqua" w:hAnsi="Book Antiqua"/>
+                <w:i/>
+                <w:sz w:val="16"/>
+                <w:szCs w:val="16"/>
+                <w:u w:val="single"/>
+              </w:rPr>
+              <w:t>ght</w:t>
+            </w:r>
+            <w:r>
+              <w:rPr>
+                <w:rFonts w:ascii="Book Antiqua" w:hAnsi="Book Antiqua"/>
                 <w:sz w:val="16"/>
                 <w:szCs w:val="16"/>
               </w:rPr>
@@ -1090,7 +1102,7 @@
             </w:r>
             <w:r>
               <w:rPr>
-                <w:rFonts w:ascii="Arial" w:hAnsi="Arial" w:cs="Arial"/>
+                <w:rFonts w:ascii="Book Antiqua" w:hAnsi="Book Antiqua" w:cs="Arial"/>
                 <w:sz w:val="16"/>
                 <w:szCs w:val="16"/>
               </w:rPr>
@@ -1098,7 +1110,7 @@
             </w:r>
             <w:r>
               <w:rPr>
-                <w:rFonts w:ascii="Pericles" w:hAnsi="Pericles"/>
+                <w:rFonts w:ascii="Book Antiqua" w:hAnsi="Book Antiqua"/>
                 <w:sz w:val="16"/>
                 <w:szCs w:val="16"/>
               </w:rPr>
@@ -1113,16 +1125,16 @@
                 <w:numId w:val="2"/>
               </w:numPr>
               <w:rPr>
-                <w:rFonts w:ascii="Pericles" w:hAnsi="Pericles"/>
-                <w:i/>
-                <w:sz w:val="16"/>
-                <w:szCs w:val="16"/>
-                <w:u w:val="single"/>
-              </w:rPr>
-            </w:pPr>
-            <w:r>
-              <w:rPr>
-                <w:rFonts w:ascii="Pericles" w:hAnsi="Pericles"/>
+                <w:rFonts w:ascii="Book Antiqua" w:hAnsi="Book Antiqua"/>
+                <w:i/>
+                <w:sz w:val="16"/>
+                <w:szCs w:val="16"/>
+                <w:u w:val="single"/>
+              </w:rPr>
+            </w:pPr>
+            <w:r>
+              <w:rPr>
+                <w:rFonts w:ascii="Book Antiqua" w:hAnsi="Book Antiqua"/>
                 <w:i/>
                 <w:sz w:val="16"/>
                 <w:szCs w:val="16"/>
@@ -1132,7 +1144,7 @@
             </w:r>
             <w:r>
               <w:rPr>
-                <w:rFonts w:ascii="Pericles" w:hAnsi="Pericles"/>
+                <w:rFonts w:ascii="Book Antiqua" w:hAnsi="Book Antiqua"/>
                 <w:sz w:val="16"/>
                 <w:szCs w:val="16"/>
               </w:rPr>
@@ -1140,7 +1152,7 @@
             </w:r>
             <w:r>
               <w:rPr>
-                <w:rFonts w:ascii="Arial" w:hAnsi="Arial" w:cs="Arial"/>
+                <w:rFonts w:ascii="Book Antiqua" w:hAnsi="Book Antiqua" w:cs="Arial"/>
                 <w:sz w:val="16"/>
                 <w:szCs w:val="16"/>
               </w:rPr>
@@ -1148,7 +1160,7 @@
             </w:r>
             <w:r>
               <w:rPr>
-                <w:rFonts w:ascii="Pericles" w:hAnsi="Pericles"/>
+                <w:rFonts w:ascii="Book Antiqua" w:hAnsi="Book Antiqua"/>
                 <w:sz w:val="16"/>
                 <w:szCs w:val="16"/>
               </w:rPr>
@@ -1163,16 +1175,16 @@
                 <w:numId w:val="2"/>
               </w:numPr>
               <w:rPr>
-                <w:rFonts w:ascii="Pericles" w:hAnsi="Pericles"/>
-                <w:i/>
-                <w:sz w:val="16"/>
-                <w:szCs w:val="16"/>
-                <w:u w:val="single"/>
-              </w:rPr>
-            </w:pPr>
-            <w:r>
-              <w:rPr>
-                <w:rFonts w:ascii="Pericles" w:hAnsi="Pericles"/>
+                <w:rFonts w:ascii="Book Antiqua" w:hAnsi="Book Antiqua"/>
+                <w:i/>
+                <w:sz w:val="16"/>
+                <w:szCs w:val="16"/>
+                <w:u w:val="single"/>
+              </w:rPr>
+            </w:pPr>
+            <w:r>
+              <w:rPr>
+                <w:rFonts w:ascii="Book Antiqua" w:hAnsi="Book Antiqua"/>
                 <w:i/>
                 <w:sz w:val="16"/>
                 <w:szCs w:val="16"/>
@@ -1182,7 +1194,7 @@
             </w:r>
             <w:r>
               <w:rPr>
-                <w:rFonts w:ascii="Pericles" w:hAnsi="Pericles"/>
+                <w:rFonts w:ascii="Book Antiqua" w:hAnsi="Book Antiqua"/>
                 <w:sz w:val="16"/>
                 <w:szCs w:val="16"/>
               </w:rPr>
@@ -1190,7 +1202,7 @@
             </w:r>
             <w:r>
               <w:rPr>
-                <w:rFonts w:ascii="Arial" w:hAnsi="Arial" w:cs="Arial"/>
+                <w:rFonts w:ascii="Book Antiqua" w:hAnsi="Book Antiqua" w:cs="Arial"/>
                 <w:sz w:val="16"/>
                 <w:szCs w:val="16"/>
               </w:rPr>
@@ -1198,7 +1210,7 @@
             </w:r>
             <w:r>
               <w:rPr>
-                <w:rFonts w:ascii="Pericles" w:hAnsi="Pericles"/>
+                <w:rFonts w:ascii="Book Antiqua" w:hAnsi="Book Antiqua"/>
                 <w:sz w:val="16"/>
                 <w:szCs w:val="16"/>
               </w:rPr>
@@ -1213,16 +1225,16 @@
                 <w:numId w:val="2"/>
               </w:numPr>
               <w:rPr>
-                <w:rFonts w:ascii="Pericles" w:hAnsi="Pericles"/>
-                <w:i/>
-                <w:sz w:val="16"/>
-                <w:szCs w:val="16"/>
-                <w:u w:val="single"/>
-              </w:rPr>
-            </w:pPr>
-            <w:r>
-              <w:rPr>
-                <w:rFonts w:ascii="Pericles" w:hAnsi="Pericles"/>
+                <w:rFonts w:ascii="Book Antiqua" w:hAnsi="Book Antiqua"/>
+                <w:i/>
+                <w:sz w:val="16"/>
+                <w:szCs w:val="16"/>
+                <w:u w:val="single"/>
+              </w:rPr>
+            </w:pPr>
+            <w:r>
+              <w:rPr>
+                <w:rFonts w:ascii="Book Antiqua" w:hAnsi="Book Antiqua"/>
                 <w:i/>
                 <w:sz w:val="16"/>
                 <w:szCs w:val="16"/>
@@ -1232,7 +1244,7 @@
             </w:r>
             <w:r>
               <w:rPr>
-                <w:rFonts w:ascii="Pericles" w:hAnsi="Pericles"/>
+                <w:rFonts w:ascii="Book Antiqua" w:hAnsi="Book Antiqua"/>
                 <w:sz w:val="16"/>
                 <w:szCs w:val="16"/>
               </w:rPr>
@@ -1240,7 +1252,7 @@
             </w:r>
             <w:r>
               <w:rPr>
-                <w:rFonts w:ascii="Arial" w:hAnsi="Arial" w:cs="Arial"/>
+                <w:rFonts w:ascii="Book Antiqua" w:hAnsi="Book Antiqua" w:cs="Arial"/>
                 <w:sz w:val="16"/>
                 <w:szCs w:val="16"/>
               </w:rPr>
@@ -1248,7 +1260,7 @@
             </w:r>
             <w:r>
               <w:rPr>
-                <w:rFonts w:ascii="Pericles" w:hAnsi="Pericles"/>
+                <w:rFonts w:ascii="Book Antiqua" w:hAnsi="Book Antiqua"/>
                 <w:sz w:val="16"/>
                 <w:szCs w:val="16"/>
               </w:rPr>
@@ -1265,14 +1277,14 @@
           <w:p>
             <w:pPr>
               <w:rPr>
-                <w:rFonts w:ascii="Pericles" w:hAnsi="Pericles"/>
-                <w:sz w:val="16"/>
-                <w:szCs w:val="16"/>
-              </w:rPr>
-            </w:pPr>
-            <w:r>
-              <w:rPr>
-                <w:rFonts w:ascii="Pericles" w:hAnsi="Pericles"/>
+                <w:rFonts w:ascii="Book Antiqua" w:hAnsi="Book Antiqua"/>
+                <w:sz w:val="16"/>
+                <w:szCs w:val="16"/>
+              </w:rPr>
+            </w:pPr>
+            <w:r>
+              <w:rPr>
+                <w:rFonts w:ascii="Book Antiqua" w:hAnsi="Book Antiqua"/>
                 <w:sz w:val="16"/>
                 <w:szCs w:val="16"/>
               </w:rPr>
@@ -1292,14 +1304,14 @@
                 <w:numId w:val="2"/>
               </w:numPr>
               <w:rPr>
-                <w:rFonts w:ascii="Pericles" w:hAnsi="Pericles"/>
-                <w:sz w:val="16"/>
-                <w:szCs w:val="16"/>
-              </w:rPr>
-            </w:pPr>
-            <w:r>
-              <w:rPr>
-                <w:rFonts w:ascii="Pericles" w:hAnsi="Pericles"/>
+                <w:rFonts w:ascii="Book Antiqua" w:hAnsi="Book Antiqua"/>
+                <w:sz w:val="16"/>
+                <w:szCs w:val="16"/>
+              </w:rPr>
+            </w:pPr>
+            <w:r>
+              <w:rPr>
+                <w:rFonts w:ascii="Book Antiqua" w:hAnsi="Book Antiqua"/>
                 <w:sz w:val="16"/>
                 <w:szCs w:val="16"/>
               </w:rPr>
@@ -1314,14 +1326,14 @@
                 <w:numId w:val="2"/>
               </w:numPr>
               <w:rPr>
-                <w:rFonts w:ascii="Pericles" w:hAnsi="Pericles"/>
-                <w:sz w:val="16"/>
-                <w:szCs w:val="16"/>
-              </w:rPr>
-            </w:pPr>
-            <w:r>
-              <w:rPr>
-                <w:rFonts w:ascii="Pericles" w:hAnsi="Pericles"/>
+                <w:rFonts w:ascii="Book Antiqua" w:hAnsi="Book Antiqua"/>
+                <w:sz w:val="16"/>
+                <w:szCs w:val="16"/>
+              </w:rPr>
+            </w:pPr>
+            <w:r>
+              <w:rPr>
+                <w:rFonts w:ascii="Book Antiqua" w:hAnsi="Book Antiqua"/>
                 <w:sz w:val="16"/>
                 <w:szCs w:val="16"/>
               </w:rPr>
@@ -1336,14 +1348,14 @@
                 <w:numId w:val="2"/>
               </w:numPr>
               <w:rPr>
-                <w:rFonts w:ascii="Pericles" w:hAnsi="Pericles"/>
-                <w:sz w:val="16"/>
-                <w:szCs w:val="16"/>
-              </w:rPr>
-            </w:pPr>
-            <w:r>
-              <w:rPr>
-                <w:rFonts w:ascii="Pericles" w:hAnsi="Pericles"/>
+                <w:rFonts w:ascii="Book Antiqua" w:hAnsi="Book Antiqua"/>
+                <w:sz w:val="16"/>
+                <w:szCs w:val="16"/>
+              </w:rPr>
+            </w:pPr>
+            <w:r>
+              <w:rPr>
+                <w:rFonts w:ascii="Book Antiqua" w:hAnsi="Book Antiqua"/>
                 <w:sz w:val="16"/>
                 <w:szCs w:val="16"/>
               </w:rPr>
@@ -1358,14 +1370,14 @@
                 <w:numId w:val="2"/>
               </w:numPr>
               <w:rPr>
-                <w:rFonts w:ascii="Pericles" w:hAnsi="Pericles"/>
-                <w:sz w:val="16"/>
-                <w:szCs w:val="16"/>
-              </w:rPr>
-            </w:pPr>
-            <w:r>
-              <w:rPr>
-                <w:rFonts w:ascii="Pericles" w:hAnsi="Pericles"/>
+                <w:rFonts w:ascii="Book Antiqua" w:hAnsi="Book Antiqua"/>
+                <w:sz w:val="16"/>
+                <w:szCs w:val="16"/>
+              </w:rPr>
+            </w:pPr>
+            <w:r>
+              <w:rPr>
+                <w:rFonts w:ascii="Book Antiqua" w:hAnsi="Book Antiqua"/>
                 <w:sz w:val="16"/>
                 <w:szCs w:val="16"/>
               </w:rPr>
@@ -1380,14 +1392,14 @@
                 <w:numId w:val="2"/>
               </w:numPr>
               <w:rPr>
-                <w:rFonts w:ascii="Pericles" w:hAnsi="Pericles"/>
-                <w:sz w:val="16"/>
-                <w:szCs w:val="16"/>
-              </w:rPr>
-            </w:pPr>
-            <w:r>
-              <w:rPr>
-                <w:rFonts w:ascii="Pericles" w:hAnsi="Pericles"/>
+                <w:rFonts w:ascii="Book Antiqua" w:hAnsi="Book Antiqua"/>
+                <w:sz w:val="16"/>
+                <w:szCs w:val="16"/>
+              </w:rPr>
+            </w:pPr>
+            <w:r>
+              <w:rPr>
+                <w:rFonts w:ascii="Book Antiqua" w:hAnsi="Book Antiqua"/>
                 <w:sz w:val="16"/>
                 <w:szCs w:val="16"/>
               </w:rPr>
@@ -1407,16 +1419,16 @@
                 <w:numId w:val="2"/>
               </w:numPr>
               <w:rPr>
-                <w:rFonts w:ascii="Pericles" w:hAnsi="Pericles"/>
-                <w:i/>
-                <w:sz w:val="16"/>
-                <w:szCs w:val="16"/>
-                <w:u w:val="single"/>
-              </w:rPr>
-            </w:pPr>
-            <w:r>
-              <w:rPr>
-                <w:rFonts w:ascii="Pericles" w:hAnsi="Pericles"/>
+                <w:rFonts w:ascii="Book Antiqua" w:hAnsi="Book Antiqua"/>
+                <w:i/>
+                <w:sz w:val="16"/>
+                <w:szCs w:val="16"/>
+                <w:u w:val="single"/>
+              </w:rPr>
+            </w:pPr>
+            <w:r>
+              <w:rPr>
+                <w:rFonts w:ascii="Book Antiqua" w:hAnsi="Book Antiqua"/>
                 <w:i/>
                 <w:sz w:val="16"/>
                 <w:szCs w:val="16"/>
@@ -1426,7 +1438,7 @@
             </w:r>
             <w:r>
               <w:rPr>
-                <w:rFonts w:ascii="Pericles" w:hAnsi="Pericles"/>
+                <w:rFonts w:ascii="Book Antiqua" w:hAnsi="Book Antiqua"/>
                 <w:sz w:val="16"/>
                 <w:szCs w:val="16"/>
               </w:rPr>
@@ -1434,7 +1446,7 @@
             </w:r>
             <w:r>
               <w:rPr>
-                <w:rFonts w:ascii="Arial" w:hAnsi="Arial" w:cs="Arial"/>
+                <w:rFonts w:ascii="Book Antiqua" w:hAnsi="Book Antiqua" w:cs="Arial"/>
                 <w:sz w:val="16"/>
                 <w:szCs w:val="16"/>
               </w:rPr>
@@ -1442,7 +1454,7 @@
             </w:r>
             <w:r>
               <w:rPr>
-                <w:rFonts w:ascii="Pericles" w:hAnsi="Pericles"/>
+                <w:rFonts w:ascii="Book Antiqua" w:hAnsi="Book Antiqua"/>
                 <w:sz w:val="16"/>
                 <w:szCs w:val="16"/>
               </w:rPr>
@@ -1457,16 +1469,16 @@
                 <w:numId w:val="2"/>
               </w:numPr>
               <w:rPr>
-                <w:rFonts w:ascii="Pericles" w:hAnsi="Pericles"/>
-                <w:i/>
-                <w:sz w:val="16"/>
-                <w:szCs w:val="16"/>
-                <w:u w:val="single"/>
-              </w:rPr>
-            </w:pPr>
-            <w:r>
-              <w:rPr>
-                <w:rFonts w:ascii="Pericles" w:hAnsi="Pericles"/>
+                <w:rFonts w:ascii="Book Antiqua" w:hAnsi="Book Antiqua"/>
+                <w:i/>
+                <w:sz w:val="16"/>
+                <w:szCs w:val="16"/>
+                <w:u w:val="single"/>
+              </w:rPr>
+            </w:pPr>
+            <w:r>
+              <w:rPr>
+                <w:rFonts w:ascii="Book Antiqua" w:hAnsi="Book Antiqua"/>
                 <w:i/>
                 <w:sz w:val="16"/>
                 <w:szCs w:val="16"/>
@@ -1476,7 +1488,7 @@
             </w:r>
             <w:r>
               <w:rPr>
-                <w:rFonts w:ascii="Pericles" w:hAnsi="Pericles"/>
+                <w:rFonts w:ascii="Book Antiqua" w:hAnsi="Book Antiqua"/>
                 <w:sz w:val="16"/>
                 <w:szCs w:val="16"/>
               </w:rPr>
@@ -1484,7 +1496,7 @@
             </w:r>
             <w:r>
               <w:rPr>
-                <w:rFonts w:ascii="Arial" w:hAnsi="Arial" w:cs="Arial"/>
+                <w:rFonts w:ascii="Book Antiqua" w:hAnsi="Book Antiqua" w:cs="Arial"/>
                 <w:sz w:val="16"/>
                 <w:szCs w:val="16"/>
               </w:rPr>
@@ -1492,7 +1504,7 @@
             </w:r>
             <w:r>
               <w:rPr>
-                <w:rFonts w:ascii="Pericles" w:hAnsi="Pericles"/>
+                <w:rFonts w:ascii="Book Antiqua" w:hAnsi="Book Antiqua"/>
                 <w:sz w:val="16"/>
                 <w:szCs w:val="16"/>
               </w:rPr>
@@ -1507,16 +1519,16 @@
                 <w:numId w:val="2"/>
               </w:numPr>
               <w:rPr>
-                <w:rFonts w:ascii="Pericles" w:hAnsi="Pericles"/>
-                <w:i/>
-                <w:sz w:val="16"/>
-                <w:szCs w:val="16"/>
-                <w:u w:val="single"/>
-              </w:rPr>
-            </w:pPr>
-            <w:r>
-              <w:rPr>
-                <w:rFonts w:ascii="Pericles" w:hAnsi="Pericles"/>
+                <w:rFonts w:ascii="Book Antiqua" w:hAnsi="Book Antiqua"/>
+                <w:i/>
+                <w:sz w:val="16"/>
+                <w:szCs w:val="16"/>
+                <w:u w:val="single"/>
+              </w:rPr>
+            </w:pPr>
+            <w:r>
+              <w:rPr>
+                <w:rFonts w:ascii="Book Antiqua" w:hAnsi="Book Antiqua"/>
                 <w:i/>
                 <w:sz w:val="16"/>
                 <w:szCs w:val="16"/>
@@ -1526,7 +1538,7 @@
             </w:r>
             <w:r>
               <w:rPr>
-                <w:rFonts w:ascii="Pericles" w:hAnsi="Pericles"/>
+                <w:rFonts w:ascii="Book Antiqua" w:hAnsi="Book Antiqua"/>
                 <w:sz w:val="16"/>
                 <w:szCs w:val="16"/>
               </w:rPr>
@@ -1534,7 +1546,7 @@
             </w:r>
             <w:r>
               <w:rPr>
-                <w:rFonts w:ascii="Arial" w:hAnsi="Arial" w:cs="Arial"/>
+                <w:rFonts w:ascii="Book Antiqua" w:hAnsi="Book Antiqua" w:cs="Arial"/>
                 <w:sz w:val="16"/>
                 <w:szCs w:val="16"/>
               </w:rPr>
@@ -1542,7 +1554,7 @@
             </w:r>
             <w:r>
               <w:rPr>
-                <w:rFonts w:ascii="Pericles" w:hAnsi="Pericles"/>
+                <w:rFonts w:ascii="Book Antiqua" w:hAnsi="Book Antiqua"/>
                 <w:sz w:val="16"/>
                 <w:szCs w:val="16"/>
               </w:rPr>
@@ -1557,16 +1569,16 @@
                 <w:numId w:val="2"/>
               </w:numPr>
               <w:rPr>
-                <w:rFonts w:ascii="Pericles" w:hAnsi="Pericles"/>
-                <w:i/>
-                <w:sz w:val="16"/>
-                <w:szCs w:val="16"/>
-                <w:u w:val="single"/>
-              </w:rPr>
-            </w:pPr>
-            <w:r>
-              <w:rPr>
-                <w:rFonts w:ascii="Pericles" w:hAnsi="Pericles"/>
+                <w:rFonts w:ascii="Book Antiqua" w:hAnsi="Book Antiqua"/>
+                <w:i/>
+                <w:sz w:val="16"/>
+                <w:szCs w:val="16"/>
+                <w:u w:val="single"/>
+              </w:rPr>
+            </w:pPr>
+            <w:r>
+              <w:rPr>
+                <w:rFonts w:ascii="Book Antiqua" w:hAnsi="Book Antiqua"/>
                 <w:i/>
                 <w:sz w:val="16"/>
                 <w:szCs w:val="16"/>
@@ -1576,7 +1588,7 @@
             </w:r>
             <w:r>
               <w:rPr>
-                <w:rFonts w:ascii="Pericles" w:hAnsi="Pericles"/>
+                <w:rFonts w:ascii="Book Antiqua" w:hAnsi="Book Antiqua"/>
                 <w:sz w:val="16"/>
                 <w:szCs w:val="16"/>
               </w:rPr>
@@ -1584,7 +1596,7 @@
             </w:r>
             <w:r>
               <w:rPr>
-                <w:rFonts w:ascii="Arial" w:hAnsi="Arial" w:cs="Arial"/>
+                <w:rFonts w:ascii="Book Antiqua" w:hAnsi="Book Antiqua" w:cs="Arial"/>
                 <w:sz w:val="16"/>
                 <w:szCs w:val="16"/>
               </w:rPr>
@@ -1592,7 +1604,7 @@
             </w:r>
             <w:r>
               <w:rPr>
-                <w:rFonts w:ascii="Pericles" w:hAnsi="Pericles"/>
+                <w:rFonts w:ascii="Book Antiqua" w:hAnsi="Book Antiqua"/>
                 <w:sz w:val="16"/>
                 <w:szCs w:val="16"/>
               </w:rPr>
@@ -1607,16 +1619,16 @@
                 <w:numId w:val="2"/>
               </w:numPr>
               <w:rPr>
-                <w:rFonts w:ascii="Pericles" w:hAnsi="Pericles"/>
-                <w:i/>
-                <w:sz w:val="16"/>
-                <w:szCs w:val="16"/>
-                <w:u w:val="single"/>
-              </w:rPr>
-            </w:pPr>
-            <w:r>
-              <w:rPr>
-                <w:rFonts w:ascii="Pericles" w:hAnsi="Pericles"/>
+                <w:rFonts w:ascii="Book Antiqua" w:hAnsi="Book Antiqua"/>
+                <w:i/>
+                <w:sz w:val="16"/>
+                <w:szCs w:val="16"/>
+                <w:u w:val="single"/>
+              </w:rPr>
+            </w:pPr>
+            <w:r>
+              <w:rPr>
+                <w:rFonts w:ascii="Book Antiqua" w:hAnsi="Book Antiqua"/>
                 <w:i/>
                 <w:sz w:val="16"/>
                 <w:szCs w:val="16"/>
@@ -1626,7 +1638,7 @@
             </w:r>
             <w:r>
               <w:rPr>
-                <w:rFonts w:ascii="Pericles" w:hAnsi="Pericles"/>
+                <w:rFonts w:ascii="Book Antiqua" w:hAnsi="Book Antiqua"/>
                 <w:sz w:val="16"/>
                 <w:szCs w:val="16"/>
               </w:rPr>
@@ -1634,7 +1646,7 @@
             </w:r>
             <w:r>
               <w:rPr>
-                <w:rFonts w:ascii="Arial" w:hAnsi="Arial" w:cs="Arial"/>
+                <w:rFonts w:ascii="Book Antiqua" w:hAnsi="Book Antiqua" w:cs="Arial"/>
                 <w:sz w:val="16"/>
                 <w:szCs w:val="16"/>
               </w:rPr>
@@ -1642,7 +1654,7 @@
             </w:r>
             <w:r>
               <w:rPr>
-                <w:rFonts w:ascii="Pericles" w:hAnsi="Pericles"/>
+                <w:rFonts w:ascii="Book Antiqua" w:hAnsi="Book Antiqua"/>
                 <w:sz w:val="16"/>
                 <w:szCs w:val="16"/>
               </w:rPr>
@@ -1659,7 +1671,7 @@
           <w:p>
             <w:pPr>
               <w:rPr>
-                <w:rFonts w:ascii="Pericles" w:hAnsi="Pericles"/>
+                <w:rFonts w:ascii="Book Antiqua" w:hAnsi="Book Antiqua"/>
                 <w:sz w:val="16"/>
                 <w:szCs w:val="16"/>
               </w:rPr>
@@ -1667,7 +1679,7 @@
             <w:proofErr w:type="spellStart"/>
             <w:r>
               <w:rPr>
-                <w:rFonts w:ascii="Pericles" w:hAnsi="Pericles"/>
+                <w:rFonts w:ascii="Book Antiqua" w:hAnsi="Book Antiqua"/>
                 <w:sz w:val="16"/>
                 <w:szCs w:val="16"/>
               </w:rPr>
@@ -1676,7 +1688,7 @@
             <w:proofErr w:type="spellEnd"/>
             <w:r>
               <w:rPr>
-                <w:rFonts w:ascii="Pericles" w:hAnsi="Pericles"/>
+                <w:rFonts w:ascii="Book Antiqua" w:hAnsi="Book Antiqua"/>
                 <w:sz w:val="16"/>
                 <w:szCs w:val="16"/>
               </w:rPr>
@@ -1696,14 +1708,14 @@
                 <w:numId w:val="2"/>
               </w:numPr>
               <w:rPr>
-                <w:rFonts w:ascii="Pericles" w:hAnsi="Pericles"/>
-                <w:sz w:val="16"/>
-                <w:szCs w:val="16"/>
-              </w:rPr>
-            </w:pPr>
-            <w:r>
-              <w:rPr>
-                <w:rFonts w:ascii="Pericles" w:hAnsi="Pericles"/>
+                <w:rFonts w:ascii="Book Antiqua" w:hAnsi="Book Antiqua"/>
+                <w:sz w:val="16"/>
+                <w:szCs w:val="16"/>
+              </w:rPr>
+            </w:pPr>
+            <w:r>
+              <w:rPr>
+                <w:rFonts w:ascii="Book Antiqua" w:hAnsi="Book Antiqua"/>
                 <w:sz w:val="16"/>
                 <w:szCs w:val="16"/>
               </w:rPr>
@@ -1718,14 +1730,14 @@
                 <w:numId w:val="2"/>
               </w:numPr>
               <w:rPr>
-                <w:rFonts w:ascii="Pericles" w:hAnsi="Pericles"/>
-                <w:sz w:val="16"/>
-                <w:szCs w:val="16"/>
-              </w:rPr>
-            </w:pPr>
-            <w:r>
-              <w:rPr>
-                <w:rFonts w:ascii="Pericles" w:hAnsi="Pericles"/>
+                <w:rFonts w:ascii="Book Antiqua" w:hAnsi="Book Antiqua"/>
+                <w:sz w:val="16"/>
+                <w:szCs w:val="16"/>
+              </w:rPr>
+            </w:pPr>
+            <w:r>
+              <w:rPr>
+                <w:rFonts w:ascii="Book Antiqua" w:hAnsi="Book Antiqua"/>
                 <w:sz w:val="16"/>
                 <w:szCs w:val="16"/>
               </w:rPr>
@@ -1740,14 +1752,14 @@
                 <w:numId w:val="2"/>
               </w:numPr>
               <w:rPr>
-                <w:rFonts w:ascii="Pericles" w:hAnsi="Pericles"/>
-                <w:sz w:val="16"/>
-                <w:szCs w:val="16"/>
-              </w:rPr>
-            </w:pPr>
-            <w:r>
-              <w:rPr>
-                <w:rFonts w:ascii="Pericles" w:hAnsi="Pericles"/>
+                <w:rFonts w:ascii="Book Antiqua" w:hAnsi="Book Antiqua"/>
+                <w:sz w:val="16"/>
+                <w:szCs w:val="16"/>
+              </w:rPr>
+            </w:pPr>
+            <w:r>
+              <w:rPr>
+                <w:rFonts w:ascii="Book Antiqua" w:hAnsi="Book Antiqua"/>
                 <w:sz w:val="16"/>
                 <w:szCs w:val="16"/>
               </w:rPr>
@@ -1762,14 +1774,14 @@
                 <w:numId w:val="2"/>
               </w:numPr>
               <w:rPr>
-                <w:rFonts w:ascii="Pericles" w:hAnsi="Pericles"/>
-                <w:sz w:val="16"/>
-                <w:szCs w:val="16"/>
-              </w:rPr>
-            </w:pPr>
-            <w:r>
-              <w:rPr>
-                <w:rFonts w:ascii="Pericles" w:hAnsi="Pericles"/>
+                <w:rFonts w:ascii="Book Antiqua" w:hAnsi="Book Antiqua"/>
+                <w:sz w:val="16"/>
+                <w:szCs w:val="16"/>
+              </w:rPr>
+            </w:pPr>
+            <w:r>
+              <w:rPr>
+                <w:rFonts w:ascii="Book Antiqua" w:hAnsi="Book Antiqua"/>
                 <w:sz w:val="16"/>
                 <w:szCs w:val="16"/>
               </w:rPr>
@@ -1789,16 +1801,16 @@
                 <w:numId w:val="2"/>
               </w:numPr>
               <w:rPr>
-                <w:rFonts w:ascii="Pericles" w:hAnsi="Pericles"/>
-                <w:i/>
-                <w:sz w:val="16"/>
-                <w:szCs w:val="16"/>
-                <w:u w:val="single"/>
-              </w:rPr>
-            </w:pPr>
-            <w:r>
-              <w:rPr>
-                <w:rFonts w:ascii="Pericles" w:hAnsi="Pericles"/>
+                <w:rFonts w:ascii="Book Antiqua" w:hAnsi="Book Antiqua"/>
+                <w:i/>
+                <w:sz w:val="16"/>
+                <w:szCs w:val="16"/>
+                <w:u w:val="single"/>
+              </w:rPr>
+            </w:pPr>
+            <w:r>
+              <w:rPr>
+                <w:rFonts w:ascii="Book Antiqua" w:hAnsi="Book Antiqua"/>
                 <w:i/>
                 <w:sz w:val="16"/>
                 <w:szCs w:val="16"/>
@@ -1808,7 +1820,7 @@
             </w:r>
             <w:r>
               <w:rPr>
-                <w:rFonts w:ascii="Pericles" w:hAnsi="Pericles"/>
+                <w:rFonts w:ascii="Book Antiqua" w:hAnsi="Book Antiqua"/>
                 <w:sz w:val="16"/>
                 <w:szCs w:val="16"/>
               </w:rPr>
@@ -1823,16 +1835,16 @@
                 <w:numId w:val="2"/>
               </w:numPr>
               <w:rPr>
-                <w:rFonts w:ascii="Pericles" w:hAnsi="Pericles"/>
-                <w:i/>
-                <w:sz w:val="16"/>
-                <w:szCs w:val="16"/>
-                <w:u w:val="single"/>
-              </w:rPr>
-            </w:pPr>
-            <w:r>
-              <w:rPr>
-                <w:rFonts w:ascii="Pericles" w:hAnsi="Pericles"/>
+                <w:rFonts w:ascii="Book Antiqua" w:hAnsi="Book Antiqua"/>
+                <w:i/>
+                <w:sz w:val="16"/>
+                <w:szCs w:val="16"/>
+                <w:u w:val="single"/>
+              </w:rPr>
+            </w:pPr>
+            <w:r>
+              <w:rPr>
+                <w:rFonts w:ascii="Book Antiqua" w:hAnsi="Book Antiqua"/>
                 <w:i/>
                 <w:sz w:val="16"/>
                 <w:szCs w:val="16"/>
@@ -1842,7 +1854,7 @@
             </w:r>
             <w:r>
               <w:rPr>
-                <w:rFonts w:ascii="Pericles" w:hAnsi="Pericles"/>
+                <w:rFonts w:ascii="Book Antiqua" w:hAnsi="Book Antiqua"/>
                 <w:sz w:val="16"/>
                 <w:szCs w:val="16"/>
               </w:rPr>
@@ -1850,7 +1862,7 @@
             </w:r>
             <w:r>
               <w:rPr>
-                <w:rFonts w:ascii="Arial" w:hAnsi="Arial" w:cs="Arial"/>
+                <w:rFonts w:ascii="Book Antiqua" w:hAnsi="Book Antiqua" w:cs="Arial"/>
                 <w:sz w:val="16"/>
                 <w:szCs w:val="16"/>
               </w:rPr>
@@ -1858,7 +1870,7 @@
             </w:r>
             <w:r>
               <w:rPr>
-                <w:rFonts w:ascii="Pericles" w:hAnsi="Pericles"/>
+                <w:rFonts w:ascii="Book Antiqua" w:hAnsi="Book Antiqua"/>
                 <w:sz w:val="16"/>
                 <w:szCs w:val="16"/>
               </w:rPr>
@@ -1867,7 +1879,7 @@
             <w:proofErr w:type="spellStart"/>
             <w:r>
               <w:rPr>
-                <w:rFonts w:ascii="Pericles" w:hAnsi="Pericles"/>
+                <w:rFonts w:ascii="Book Antiqua" w:hAnsi="Book Antiqua"/>
                 <w:sz w:val="16"/>
                 <w:szCs w:val="16"/>
               </w:rPr>
@@ -1876,7 +1888,7 @@
             <w:proofErr w:type="spellEnd"/>
             <w:r>
               <w:rPr>
-                <w:rFonts w:ascii="Pericles" w:hAnsi="Pericles"/>
+                <w:rFonts w:ascii="Book Antiqua" w:hAnsi="Book Antiqua"/>
                 <w:sz w:val="16"/>
                 <w:szCs w:val="16"/>
               </w:rPr>
@@ -1884,7 +1896,7 @@
             </w:r>
             <w:r>
               <w:rPr>
-                <w:rFonts w:ascii="Pericles" w:hAnsi="Pericles"/>
+                <w:rFonts w:ascii="Book Antiqua" w:hAnsi="Book Antiqua"/>
                 <w:b/>
                 <w:i/>
                 <w:sz w:val="16"/>
@@ -1894,7 +1906,7 @@
             </w:r>
             <w:r>
               <w:rPr>
-                <w:rFonts w:ascii="Pericles" w:hAnsi="Pericles"/>
+                <w:rFonts w:ascii="Book Antiqua" w:hAnsi="Book Antiqua"/>
                 <w:sz w:val="16"/>
                 <w:szCs w:val="16"/>
               </w:rPr>
@@ -1909,16 +1921,16 @@
                 <w:numId w:val="2"/>
               </w:numPr>
               <w:rPr>
-                <w:rFonts w:ascii="Pericles" w:hAnsi="Pericles"/>
-                <w:i/>
-                <w:sz w:val="16"/>
-                <w:szCs w:val="16"/>
-                <w:u w:val="single"/>
-              </w:rPr>
-            </w:pPr>
-            <w:r>
-              <w:rPr>
-                <w:rFonts w:ascii="Pericles" w:hAnsi="Pericles"/>
+                <w:rFonts w:ascii="Book Antiqua" w:hAnsi="Book Antiqua"/>
+                <w:i/>
+                <w:sz w:val="16"/>
+                <w:szCs w:val="16"/>
+                <w:u w:val="single"/>
+              </w:rPr>
+            </w:pPr>
+            <w:r>
+              <w:rPr>
+                <w:rFonts w:ascii="Book Antiqua" w:hAnsi="Book Antiqua"/>
                 <w:i/>
                 <w:sz w:val="16"/>
                 <w:szCs w:val="16"/>
@@ -1928,7 +1940,7 @@
             </w:r>
             <w:r>
               <w:rPr>
-                <w:rFonts w:ascii="Pericles" w:hAnsi="Pericles"/>
+                <w:rFonts w:ascii="Book Antiqua" w:hAnsi="Book Antiqua"/>
                 <w:sz w:val="16"/>
                 <w:szCs w:val="16"/>
               </w:rPr>
@@ -1945,7 +1957,7 @@
           <w:p>
             <w:pPr>
               <w:rPr>
-                <w:rFonts w:ascii="Pericles" w:hAnsi="Pericles"/>
+                <w:rFonts w:ascii="Book Antiqua" w:hAnsi="Book Antiqua"/>
                 <w:sz w:val="16"/>
                 <w:szCs w:val="16"/>
               </w:rPr>
@@ -1953,7 +1965,7 @@
             <w:proofErr w:type="spellStart"/>
             <w:r>
               <w:rPr>
-                <w:rFonts w:ascii="Pericles" w:hAnsi="Pericles"/>
+                <w:rFonts w:ascii="Book Antiqua" w:hAnsi="Book Antiqua"/>
                 <w:sz w:val="16"/>
                 <w:szCs w:val="16"/>
               </w:rPr>
@@ -1962,7 +1974,7 @@
             <w:proofErr w:type="spellEnd"/>
             <w:r>
               <w:rPr>
-                <w:rFonts w:ascii="Pericles" w:hAnsi="Pericles"/>
+                <w:rFonts w:ascii="Book Antiqua" w:hAnsi="Book Antiqua"/>
                 <w:sz w:val="16"/>
                 <w:szCs w:val="16"/>
               </w:rPr>
@@ -1982,14 +1994,14 @@
                 <w:numId w:val="2"/>
               </w:numPr>
               <w:rPr>
-                <w:rFonts w:ascii="Pericles" w:hAnsi="Pericles"/>
-                <w:sz w:val="16"/>
-                <w:szCs w:val="16"/>
-              </w:rPr>
-            </w:pPr>
-            <w:r>
-              <w:rPr>
-                <w:rFonts w:ascii="Pericles" w:hAnsi="Pericles"/>
+                <w:rFonts w:ascii="Book Antiqua" w:hAnsi="Book Antiqua"/>
+                <w:sz w:val="16"/>
+                <w:szCs w:val="16"/>
+              </w:rPr>
+            </w:pPr>
+            <w:r>
+              <w:rPr>
+                <w:rFonts w:ascii="Book Antiqua" w:hAnsi="Book Antiqua"/>
                 <w:sz w:val="16"/>
                 <w:szCs w:val="16"/>
               </w:rPr>
@@ -2004,14 +2016,14 @@
                 <w:numId w:val="2"/>
               </w:numPr>
               <w:rPr>
-                <w:rFonts w:ascii="Pericles" w:hAnsi="Pericles"/>
-                <w:sz w:val="16"/>
-                <w:szCs w:val="16"/>
-              </w:rPr>
-            </w:pPr>
-            <w:r>
-              <w:rPr>
-                <w:rFonts w:ascii="Pericles" w:hAnsi="Pericles"/>
+                <w:rFonts w:ascii="Book Antiqua" w:hAnsi="Book Antiqua"/>
+                <w:sz w:val="16"/>
+                <w:szCs w:val="16"/>
+              </w:rPr>
+            </w:pPr>
+            <w:r>
+              <w:rPr>
+                <w:rFonts w:ascii="Book Antiqua" w:hAnsi="Book Antiqua"/>
                 <w:sz w:val="16"/>
                 <w:szCs w:val="16"/>
               </w:rPr>
@@ -2026,14 +2038,14 @@
                 <w:numId w:val="2"/>
               </w:numPr>
               <w:rPr>
-                <w:rFonts w:ascii="Pericles" w:hAnsi="Pericles"/>
-                <w:sz w:val="16"/>
-                <w:szCs w:val="16"/>
-              </w:rPr>
-            </w:pPr>
-            <w:r>
-              <w:rPr>
-                <w:rFonts w:ascii="Pericles" w:hAnsi="Pericles"/>
+                <w:rFonts w:ascii="Book Antiqua" w:hAnsi="Book Antiqua"/>
+                <w:sz w:val="16"/>
+                <w:szCs w:val="16"/>
+              </w:rPr>
+            </w:pPr>
+            <w:r>
+              <w:rPr>
+                <w:rFonts w:ascii="Book Antiqua" w:hAnsi="Book Antiqua"/>
                 <w:sz w:val="16"/>
                 <w:szCs w:val="16"/>
               </w:rPr>
@@ -2048,14 +2060,14 @@
                 <w:numId w:val="2"/>
               </w:numPr>
               <w:rPr>
-                <w:rFonts w:ascii="Pericles" w:hAnsi="Pericles"/>
-                <w:sz w:val="16"/>
-                <w:szCs w:val="16"/>
-              </w:rPr>
-            </w:pPr>
-            <w:r>
-              <w:rPr>
-                <w:rFonts w:ascii="Pericles" w:hAnsi="Pericles"/>
+                <w:rFonts w:ascii="Book Antiqua" w:hAnsi="Book Antiqua"/>
+                <w:sz w:val="16"/>
+                <w:szCs w:val="16"/>
+              </w:rPr>
+            </w:pPr>
+            <w:r>
+              <w:rPr>
+                <w:rFonts w:ascii="Book Antiqua" w:hAnsi="Book Antiqua"/>
                 <w:sz w:val="16"/>
                 <w:szCs w:val="16"/>
               </w:rPr>
@@ -2075,16 +2087,16 @@
                 <w:numId w:val="2"/>
               </w:numPr>
               <w:rPr>
-                <w:rFonts w:ascii="Pericles" w:hAnsi="Pericles"/>
-                <w:i/>
-                <w:sz w:val="16"/>
-                <w:szCs w:val="16"/>
-                <w:u w:val="single"/>
-              </w:rPr>
-            </w:pPr>
-            <w:r>
-              <w:rPr>
-                <w:rFonts w:ascii="Pericles" w:hAnsi="Pericles"/>
+                <w:rFonts w:ascii="Book Antiqua" w:hAnsi="Book Antiqua"/>
+                <w:i/>
+                <w:sz w:val="16"/>
+                <w:szCs w:val="16"/>
+                <w:u w:val="single"/>
+              </w:rPr>
+            </w:pPr>
+            <w:r>
+              <w:rPr>
+                <w:rFonts w:ascii="Book Antiqua" w:hAnsi="Book Antiqua"/>
                 <w:i/>
                 <w:sz w:val="16"/>
                 <w:szCs w:val="16"/>
@@ -2094,7 +2106,7 @@
             </w:r>
             <w:r>
               <w:rPr>
-                <w:rFonts w:ascii="Pericles" w:hAnsi="Pericles"/>
+                <w:rFonts w:ascii="Book Antiqua" w:hAnsi="Book Antiqua"/>
                 <w:sz w:val="16"/>
                 <w:szCs w:val="16"/>
               </w:rPr>
@@ -2102,7 +2114,7 @@
             </w:r>
             <w:r>
               <w:rPr>
-                <w:rFonts w:ascii="Arial" w:hAnsi="Arial" w:cs="Arial"/>
+                <w:rFonts w:ascii="Book Antiqua" w:hAnsi="Book Antiqua" w:cs="Arial"/>
                 <w:sz w:val="16"/>
                 <w:szCs w:val="16"/>
               </w:rPr>
@@ -2110,7 +2122,7 @@
             </w:r>
             <w:r>
               <w:rPr>
-                <w:rFonts w:ascii="Pericles" w:hAnsi="Pericles"/>
+                <w:rFonts w:ascii="Book Antiqua" w:hAnsi="Book Antiqua"/>
                 <w:sz w:val="16"/>
                 <w:szCs w:val="16"/>
               </w:rPr>
@@ -2119,7 +2131,7 @@
             <w:proofErr w:type="spellStart"/>
             <w:r>
               <w:rPr>
-                <w:rFonts w:ascii="Pericles" w:hAnsi="Pericles"/>
+                <w:rFonts w:ascii="Book Antiqua" w:hAnsi="Book Antiqua"/>
                 <w:sz w:val="16"/>
                 <w:szCs w:val="16"/>
               </w:rPr>
@@ -2128,7 +2140,7 @@
             <w:proofErr w:type="spellEnd"/>
             <w:r>
               <w:rPr>
-                <w:rFonts w:ascii="Pericles" w:hAnsi="Pericles"/>
+                <w:rFonts w:ascii="Book Antiqua" w:hAnsi="Book Antiqua"/>
                 <w:sz w:val="16"/>
                 <w:szCs w:val="16"/>
               </w:rPr>
@@ -2143,16 +2155,16 @@
                 <w:numId w:val="2"/>
               </w:numPr>
               <w:rPr>
-                <w:rFonts w:ascii="Pericles" w:hAnsi="Pericles"/>
-                <w:i/>
-                <w:sz w:val="16"/>
-                <w:szCs w:val="16"/>
-                <w:u w:val="single"/>
-              </w:rPr>
-            </w:pPr>
-            <w:r>
-              <w:rPr>
-                <w:rFonts w:ascii="Pericles" w:hAnsi="Pericles"/>
+                <w:rFonts w:ascii="Book Antiqua" w:hAnsi="Book Antiqua"/>
+                <w:i/>
+                <w:sz w:val="16"/>
+                <w:szCs w:val="16"/>
+                <w:u w:val="single"/>
+              </w:rPr>
+            </w:pPr>
+            <w:r>
+              <w:rPr>
+                <w:rFonts w:ascii="Book Antiqua" w:hAnsi="Book Antiqua"/>
                 <w:i/>
                 <w:sz w:val="16"/>
                 <w:szCs w:val="16"/>
@@ -2163,7 +2175,7 @@
             <w:proofErr w:type="spellStart"/>
             <w:r>
               <w:rPr>
-                <w:rFonts w:ascii="Pericles" w:hAnsi="Pericles"/>
+                <w:rFonts w:ascii="Book Antiqua" w:hAnsi="Book Antiqua"/>
                 <w:i/>
                 <w:sz w:val="16"/>
                 <w:szCs w:val="16"/>
@@ -2174,7 +2186,7 @@
             <w:proofErr w:type="spellEnd"/>
             <w:r>
               <w:rPr>
-                <w:rFonts w:ascii="Pericles" w:hAnsi="Pericles"/>
+                <w:rFonts w:ascii="Book Antiqua" w:hAnsi="Book Antiqua"/>
                 <w:i/>
                 <w:sz w:val="16"/>
                 <w:szCs w:val="16"/>
@@ -2185,7 +2197,7 @@
             <w:proofErr w:type="spellStart"/>
             <w:r>
               <w:rPr>
-                <w:rFonts w:ascii="Pericles" w:hAnsi="Pericles"/>
+                <w:rFonts w:ascii="Book Antiqua" w:hAnsi="Book Antiqua"/>
                 <w:i/>
                 <w:sz w:val="16"/>
                 <w:szCs w:val="16"/>
@@ -2196,7 +2208,7 @@
             <w:proofErr w:type="spellEnd"/>
             <w:r>
               <w:rPr>
-                <w:rFonts w:ascii="Pericles" w:hAnsi="Pericles"/>
+                <w:rFonts w:ascii="Book Antiqua" w:hAnsi="Book Antiqua"/>
                 <w:sz w:val="16"/>
                 <w:szCs w:val="16"/>
               </w:rPr>
@@ -2204,7 +2216,7 @@
             </w:r>
             <w:r>
               <w:rPr>
-                <w:rFonts w:ascii="Arial" w:hAnsi="Arial" w:cs="Arial"/>
+                <w:rFonts w:ascii="Book Antiqua" w:hAnsi="Book Antiqua" w:cs="Arial"/>
                 <w:sz w:val="16"/>
                 <w:szCs w:val="16"/>
               </w:rPr>
@@ -2212,7 +2224,7 @@
             </w:r>
             <w:r>
               <w:rPr>
-                <w:rFonts w:ascii="Pericles" w:hAnsi="Pericles"/>
+                <w:rFonts w:ascii="Book Antiqua" w:hAnsi="Book Antiqua"/>
                 <w:sz w:val="16"/>
                 <w:szCs w:val="16"/>
               </w:rPr>
@@ -2221,7 +2233,7 @@
             <w:proofErr w:type="spellStart"/>
             <w:r>
               <w:rPr>
-                <w:rFonts w:ascii="Pericles" w:hAnsi="Pericles"/>
+                <w:rFonts w:ascii="Book Antiqua" w:hAnsi="Book Antiqua"/>
                 <w:sz w:val="16"/>
                 <w:szCs w:val="16"/>
               </w:rPr>
@@ -2230,7 +2242,7 @@
             <w:proofErr w:type="spellEnd"/>
             <w:r>
               <w:rPr>
-                <w:rFonts w:ascii="Pericles" w:hAnsi="Pericles"/>
+                <w:rFonts w:ascii="Book Antiqua" w:hAnsi="Book Antiqua"/>
                 <w:sz w:val="16"/>
                 <w:szCs w:val="16"/>
               </w:rPr>
@@ -2239,7 +2251,7 @@
             <w:proofErr w:type="spellStart"/>
             <w:r>
               <w:rPr>
-                <w:rFonts w:ascii="Pericles" w:hAnsi="Pericles"/>
+                <w:rFonts w:ascii="Book Antiqua" w:hAnsi="Book Antiqua"/>
                 <w:sz w:val="16"/>
                 <w:szCs w:val="16"/>
               </w:rPr>
@@ -2248,7 +2260,7 @@
             <w:proofErr w:type="spellEnd"/>
             <w:r>
               <w:rPr>
-                <w:rFonts w:ascii="Pericles" w:hAnsi="Pericles"/>
+                <w:rFonts w:ascii="Book Antiqua" w:hAnsi="Book Antiqua"/>
                 <w:sz w:val="16"/>
                 <w:szCs w:val="16"/>
               </w:rPr>
@@ -2257,7 +2269,7 @@
             <w:proofErr w:type="spellStart"/>
             <w:r>
               <w:rPr>
-                <w:rFonts w:ascii="Pericles" w:hAnsi="Pericles"/>
+                <w:rFonts w:ascii="Book Antiqua" w:hAnsi="Book Antiqua"/>
                 <w:sz w:val="16"/>
                 <w:szCs w:val="16"/>
               </w:rPr>
@@ -2266,7 +2278,7 @@
             <w:proofErr w:type="spellEnd"/>
             <w:r>
               <w:rPr>
-                <w:rFonts w:ascii="Pericles" w:hAnsi="Pericles"/>
+                <w:rFonts w:ascii="Book Antiqua" w:hAnsi="Book Antiqua"/>
                 <w:sz w:val="16"/>
                 <w:szCs w:val="16"/>
               </w:rPr>
@@ -2281,16 +2293,16 @@
                 <w:numId w:val="2"/>
               </w:numPr>
               <w:rPr>
-                <w:rFonts w:ascii="Pericles" w:hAnsi="Pericles"/>
-                <w:i/>
-                <w:sz w:val="16"/>
-                <w:szCs w:val="16"/>
-                <w:u w:val="single"/>
-              </w:rPr>
-            </w:pPr>
-            <w:r>
-              <w:rPr>
-                <w:rFonts w:ascii="Pericles" w:hAnsi="Pericles"/>
+                <w:rFonts w:ascii="Book Antiqua" w:hAnsi="Book Antiqua"/>
+                <w:i/>
+                <w:sz w:val="16"/>
+                <w:szCs w:val="16"/>
+                <w:u w:val="single"/>
+              </w:rPr>
+            </w:pPr>
+            <w:r>
+              <w:rPr>
+                <w:rFonts w:ascii="Book Antiqua" w:hAnsi="Book Antiqua"/>
                 <w:i/>
                 <w:sz w:val="16"/>
                 <w:szCs w:val="16"/>
@@ -2300,7 +2312,7 @@
             </w:r>
             <w:r>
               <w:rPr>
-                <w:rFonts w:ascii="Pericles" w:hAnsi="Pericles"/>
+                <w:rFonts w:ascii="Book Antiqua" w:hAnsi="Book Antiqua"/>
                 <w:sz w:val="16"/>
                 <w:szCs w:val="16"/>
               </w:rPr>
@@ -2308,7 +2320,7 @@
             </w:r>
             <w:r>
               <w:rPr>
-                <w:rFonts w:ascii="Arial" w:hAnsi="Arial" w:cs="Arial"/>
+                <w:rFonts w:ascii="Book Antiqua" w:hAnsi="Book Antiqua" w:cs="Arial"/>
                 <w:sz w:val="16"/>
                 <w:szCs w:val="16"/>
               </w:rPr>
@@ -2316,7 +2328,7 @@
             </w:r>
             <w:r>
               <w:rPr>
-                <w:rFonts w:ascii="Pericles" w:hAnsi="Pericles"/>
+                <w:rFonts w:ascii="Book Antiqua" w:hAnsi="Book Antiqua"/>
                 <w:sz w:val="16"/>
                 <w:szCs w:val="16"/>
               </w:rPr>
@@ -2325,7 +2337,7 @@
             <w:proofErr w:type="spellStart"/>
             <w:r>
               <w:rPr>
-                <w:rFonts w:ascii="Pericles" w:hAnsi="Pericles"/>
+                <w:rFonts w:ascii="Book Antiqua" w:hAnsi="Book Antiqua"/>
                 <w:sz w:val="16"/>
                 <w:szCs w:val="16"/>
               </w:rPr>
@@ -2334,7 +2346,7 @@
             <w:proofErr w:type="spellEnd"/>
             <w:r>
               <w:rPr>
-                <w:rFonts w:ascii="Pericles" w:hAnsi="Pericles"/>
+                <w:rFonts w:ascii="Book Antiqua" w:hAnsi="Book Antiqua"/>
                 <w:sz w:val="16"/>
                 <w:szCs w:val="16"/>
               </w:rPr>
@@ -2351,7 +2363,7 @@
           <w:p>
             <w:pPr>
               <w:rPr>
-                <w:rFonts w:ascii="Pericles" w:hAnsi="Pericles"/>
+                <w:rFonts w:ascii="Book Antiqua" w:hAnsi="Book Antiqua"/>
                 <w:sz w:val="16"/>
                 <w:szCs w:val="16"/>
               </w:rPr>
@@ -2359,7 +2371,7 @@
             <w:proofErr w:type="spellStart"/>
             <w:r>
               <w:rPr>
-                <w:rFonts w:ascii="Pericles" w:hAnsi="Pericles"/>
+                <w:rFonts w:ascii="Book Antiqua" w:hAnsi="Book Antiqua"/>
                 <w:sz w:val="16"/>
                 <w:szCs w:val="16"/>
               </w:rPr>
@@ -2368,7 +2380,7 @@
             <w:proofErr w:type="spellEnd"/>
             <w:r>
               <w:rPr>
-                <w:rFonts w:ascii="Pericles" w:hAnsi="Pericles"/>
+                <w:rFonts w:ascii="Book Antiqua" w:hAnsi="Book Antiqua"/>
                 <w:sz w:val="16"/>
                 <w:szCs w:val="16"/>
               </w:rPr>
@@ -2388,14 +2400,14 @@
                 <w:numId w:val="2"/>
               </w:numPr>
               <w:rPr>
-                <w:rFonts w:ascii="Pericles" w:hAnsi="Pericles"/>
-                <w:sz w:val="16"/>
-                <w:szCs w:val="16"/>
-              </w:rPr>
-            </w:pPr>
-            <w:r>
-              <w:rPr>
-                <w:rFonts w:ascii="Pericles" w:hAnsi="Pericles"/>
+                <w:rFonts w:ascii="Book Antiqua" w:hAnsi="Book Antiqua"/>
+                <w:sz w:val="16"/>
+                <w:szCs w:val="16"/>
+              </w:rPr>
+            </w:pPr>
+            <w:r>
+              <w:rPr>
+                <w:rFonts w:ascii="Book Antiqua" w:hAnsi="Book Antiqua"/>
                 <w:sz w:val="16"/>
                 <w:szCs w:val="16"/>
               </w:rPr>
@@ -2410,14 +2422,14 @@
                 <w:numId w:val="2"/>
               </w:numPr>
               <w:rPr>
-                <w:rFonts w:ascii="Pericles" w:hAnsi="Pericles"/>
-                <w:sz w:val="16"/>
-                <w:szCs w:val="16"/>
-              </w:rPr>
-            </w:pPr>
-            <w:r>
-              <w:rPr>
-                <w:rFonts w:ascii="Pericles" w:hAnsi="Pericles"/>
+                <w:rFonts w:ascii="Book Antiqua" w:hAnsi="Book Antiqua"/>
+                <w:sz w:val="16"/>
+                <w:szCs w:val="16"/>
+              </w:rPr>
+            </w:pPr>
+            <w:r>
+              <w:rPr>
+                <w:rFonts w:ascii="Book Antiqua" w:hAnsi="Book Antiqua"/>
                 <w:sz w:val="16"/>
                 <w:szCs w:val="16"/>
               </w:rPr>
@@ -2432,14 +2444,14 @@
                 <w:numId w:val="2"/>
               </w:numPr>
               <w:rPr>
-                <w:rFonts w:ascii="Pericles" w:hAnsi="Pericles"/>
-                <w:sz w:val="16"/>
-                <w:szCs w:val="16"/>
-              </w:rPr>
-            </w:pPr>
-            <w:r>
-              <w:rPr>
-                <w:rFonts w:ascii="Pericles" w:hAnsi="Pericles"/>
+                <w:rFonts w:ascii="Book Antiqua" w:hAnsi="Book Antiqua"/>
+                <w:sz w:val="16"/>
+                <w:szCs w:val="16"/>
+              </w:rPr>
+            </w:pPr>
+            <w:r>
+              <w:rPr>
+                <w:rFonts w:ascii="Book Antiqua" w:hAnsi="Book Antiqua"/>
                 <w:sz w:val="16"/>
                 <w:szCs w:val="16"/>
               </w:rPr>
@@ -2454,14 +2466,14 @@
                 <w:numId w:val="2"/>
               </w:numPr>
               <w:rPr>
-                <w:rFonts w:ascii="Pericles" w:hAnsi="Pericles"/>
-                <w:sz w:val="16"/>
-                <w:szCs w:val="16"/>
-              </w:rPr>
-            </w:pPr>
-            <w:r>
-              <w:rPr>
-                <w:rFonts w:ascii="Pericles" w:hAnsi="Pericles"/>
+                <w:rFonts w:ascii="Book Antiqua" w:hAnsi="Book Antiqua"/>
+                <w:sz w:val="16"/>
+                <w:szCs w:val="16"/>
+              </w:rPr>
+            </w:pPr>
+            <w:r>
+              <w:rPr>
+                <w:rFonts w:ascii="Book Antiqua" w:hAnsi="Book Antiqua"/>
                 <w:sz w:val="16"/>
                 <w:szCs w:val="16"/>
               </w:rPr>
@@ -2476,14 +2488,14 @@
                 <w:numId w:val="2"/>
               </w:numPr>
               <w:rPr>
-                <w:rFonts w:ascii="Pericles" w:hAnsi="Pericles"/>
-                <w:sz w:val="16"/>
-                <w:szCs w:val="16"/>
-              </w:rPr>
-            </w:pPr>
-            <w:r>
-              <w:rPr>
-                <w:rFonts w:ascii="Pericles" w:hAnsi="Pericles"/>
+                <w:rFonts w:ascii="Book Antiqua" w:hAnsi="Book Antiqua"/>
+                <w:sz w:val="16"/>
+                <w:szCs w:val="16"/>
+              </w:rPr>
+            </w:pPr>
+            <w:r>
+              <w:rPr>
+                <w:rFonts w:ascii="Book Antiqua" w:hAnsi="Book Antiqua"/>
                 <w:sz w:val="16"/>
                 <w:szCs w:val="16"/>
               </w:rPr>
@@ -2503,16 +2515,16 @@
                 <w:numId w:val="2"/>
               </w:numPr>
               <w:rPr>
-                <w:rFonts w:ascii="Pericles" w:hAnsi="Pericles"/>
-                <w:i/>
-                <w:sz w:val="16"/>
-                <w:szCs w:val="16"/>
-                <w:u w:val="single"/>
-              </w:rPr>
-            </w:pPr>
-            <w:r>
-              <w:rPr>
-                <w:rFonts w:ascii="Pericles" w:hAnsi="Pericles"/>
+                <w:rFonts w:ascii="Book Antiqua" w:hAnsi="Book Antiqua"/>
+                <w:i/>
+                <w:sz w:val="16"/>
+                <w:szCs w:val="16"/>
+                <w:u w:val="single"/>
+              </w:rPr>
+            </w:pPr>
+            <w:r>
+              <w:rPr>
+                <w:rFonts w:ascii="Book Antiqua" w:hAnsi="Book Antiqua"/>
                 <w:i/>
                 <w:sz w:val="16"/>
                 <w:szCs w:val="16"/>
@@ -2522,7 +2534,7 @@
             </w:r>
             <w:r>
               <w:rPr>
-                <w:rFonts w:ascii="Pericles" w:hAnsi="Pericles"/>
+                <w:rFonts w:ascii="Book Antiqua" w:hAnsi="Book Antiqua"/>
                 <w:sz w:val="16"/>
                 <w:szCs w:val="16"/>
               </w:rPr>
@@ -2530,7 +2542,7 @@
             </w:r>
             <w:r>
               <w:rPr>
-                <w:rFonts w:ascii="Arial" w:hAnsi="Arial" w:cs="Arial"/>
+                <w:rFonts w:ascii="Book Antiqua" w:hAnsi="Book Antiqua" w:cs="Arial"/>
                 <w:sz w:val="16"/>
                 <w:szCs w:val="16"/>
               </w:rPr>
@@ -2538,7 +2550,7 @@
             </w:r>
             <w:r>
               <w:rPr>
-                <w:rFonts w:ascii="Pericles" w:hAnsi="Pericles"/>
+                <w:rFonts w:ascii="Book Antiqua" w:hAnsi="Book Antiqua"/>
                 <w:sz w:val="16"/>
                 <w:szCs w:val="16"/>
               </w:rPr>
@@ -2547,7 +2559,7 @@
             <w:proofErr w:type="spellStart"/>
             <w:r>
               <w:rPr>
-                <w:rFonts w:ascii="Pericles" w:hAnsi="Pericles"/>
+                <w:rFonts w:ascii="Book Antiqua" w:hAnsi="Book Antiqua"/>
                 <w:sz w:val="16"/>
                 <w:szCs w:val="16"/>
               </w:rPr>
@@ -2556,7 +2568,7 @@
             <w:proofErr w:type="spellEnd"/>
             <w:r>
               <w:rPr>
-                <w:rFonts w:ascii="Pericles" w:hAnsi="Pericles"/>
+                <w:rFonts w:ascii="Book Antiqua" w:hAnsi="Book Antiqua"/>
                 <w:sz w:val="16"/>
                 <w:szCs w:val="16"/>
               </w:rPr>
@@ -2571,16 +2583,16 @@
                 <w:numId w:val="2"/>
               </w:numPr>
               <w:rPr>
-                <w:rFonts w:ascii="Pericles" w:hAnsi="Pericles"/>
-                <w:i/>
-                <w:sz w:val="16"/>
-                <w:szCs w:val="16"/>
-                <w:u w:val="single"/>
-              </w:rPr>
-            </w:pPr>
-            <w:r>
-              <w:rPr>
-                <w:rFonts w:ascii="Pericles" w:hAnsi="Pericles"/>
+                <w:rFonts w:ascii="Book Antiqua" w:hAnsi="Book Antiqua"/>
+                <w:i/>
+                <w:sz w:val="16"/>
+                <w:szCs w:val="16"/>
+                <w:u w:val="single"/>
+              </w:rPr>
+            </w:pPr>
+            <w:r>
+              <w:rPr>
+                <w:rFonts w:ascii="Book Antiqua" w:hAnsi="Book Antiqua"/>
                 <w:i/>
                 <w:sz w:val="16"/>
                 <w:szCs w:val="16"/>
@@ -2590,7 +2602,7 @@
             </w:r>
             <w:r>
               <w:rPr>
-                <w:rFonts w:ascii="Pericles" w:hAnsi="Pericles"/>
+                <w:rFonts w:ascii="Book Antiqua" w:hAnsi="Book Antiqua"/>
                 <w:sz w:val="16"/>
                 <w:szCs w:val="16"/>
               </w:rPr>
@@ -2598,7 +2610,7 @@
             </w:r>
             <w:r>
               <w:rPr>
-                <w:rFonts w:ascii="Arial" w:hAnsi="Arial" w:cs="Arial"/>
+                <w:rFonts w:ascii="Book Antiqua" w:hAnsi="Book Antiqua" w:cs="Arial"/>
                 <w:sz w:val="16"/>
                 <w:szCs w:val="16"/>
               </w:rPr>
@@ -2606,7 +2618,7 @@
             </w:r>
             <w:r>
               <w:rPr>
-                <w:rFonts w:ascii="Pericles" w:hAnsi="Pericles"/>
+                <w:rFonts w:ascii="Book Antiqua" w:hAnsi="Book Antiqua"/>
                 <w:sz w:val="16"/>
                 <w:szCs w:val="16"/>
               </w:rPr>
@@ -2615,7 +2627,7 @@
             <w:proofErr w:type="spellStart"/>
             <w:r>
               <w:rPr>
-                <w:rFonts w:ascii="Pericles" w:hAnsi="Pericles"/>
+                <w:rFonts w:ascii="Book Antiqua" w:hAnsi="Book Antiqua"/>
                 <w:sz w:val="16"/>
                 <w:szCs w:val="16"/>
               </w:rPr>
@@ -2624,7 +2636,7 @@
             <w:proofErr w:type="spellEnd"/>
             <w:r>
               <w:rPr>
-                <w:rFonts w:ascii="Pericles" w:hAnsi="Pericles"/>
+                <w:rFonts w:ascii="Book Antiqua" w:hAnsi="Book Antiqua"/>
                 <w:sz w:val="16"/>
                 <w:szCs w:val="16"/>
               </w:rPr>
@@ -2639,16 +2651,16 @@
                 <w:numId w:val="2"/>
               </w:numPr>
               <w:rPr>
-                <w:rFonts w:ascii="Pericles" w:hAnsi="Pericles"/>
-                <w:i/>
-                <w:sz w:val="16"/>
-                <w:szCs w:val="16"/>
-                <w:u w:val="single"/>
-              </w:rPr>
-            </w:pPr>
-            <w:r>
-              <w:rPr>
-                <w:rFonts w:ascii="Pericles" w:hAnsi="Pericles"/>
+                <w:rFonts w:ascii="Book Antiqua" w:hAnsi="Book Antiqua"/>
+                <w:i/>
+                <w:sz w:val="16"/>
+                <w:szCs w:val="16"/>
+                <w:u w:val="single"/>
+              </w:rPr>
+            </w:pPr>
+            <w:r>
+              <w:rPr>
+                <w:rFonts w:ascii="Book Antiqua" w:hAnsi="Book Antiqua"/>
                 <w:i/>
                 <w:sz w:val="16"/>
                 <w:szCs w:val="16"/>
@@ -2658,7 +2670,7 @@
             </w:r>
             <w:r>
               <w:rPr>
-                <w:rFonts w:ascii="Pericles" w:hAnsi="Pericles"/>
+                <w:rFonts w:ascii="Book Antiqua" w:hAnsi="Book Antiqua"/>
                 <w:sz w:val="16"/>
                 <w:szCs w:val="16"/>
               </w:rPr>
@@ -2666,7 +2678,7 @@
             </w:r>
             <w:r>
               <w:rPr>
-                <w:rFonts w:ascii="Arial" w:hAnsi="Arial" w:cs="Arial"/>
+                <w:rFonts w:ascii="Book Antiqua" w:hAnsi="Book Antiqua" w:cs="Arial"/>
                 <w:sz w:val="16"/>
                 <w:szCs w:val="16"/>
               </w:rPr>
@@ -2674,7 +2686,7 @@
             </w:r>
             <w:r>
               <w:rPr>
-                <w:rFonts w:ascii="Pericles" w:hAnsi="Pericles"/>
+                <w:rFonts w:ascii="Book Antiqua" w:hAnsi="Book Antiqua"/>
                 <w:sz w:val="16"/>
                 <w:szCs w:val="16"/>
               </w:rPr>
@@ -2683,7 +2695,7 @@
             <w:proofErr w:type="spellStart"/>
             <w:r>
               <w:rPr>
-                <w:rFonts w:ascii="Pericles" w:hAnsi="Pericles"/>
+                <w:rFonts w:ascii="Book Antiqua" w:hAnsi="Book Antiqua"/>
                 <w:sz w:val="16"/>
                 <w:szCs w:val="16"/>
               </w:rPr>
@@ -2692,7 +2704,7 @@
             <w:proofErr w:type="spellEnd"/>
             <w:r>
               <w:rPr>
-                <w:rFonts w:ascii="Pericles" w:hAnsi="Pericles"/>
+                <w:rFonts w:ascii="Book Antiqua" w:hAnsi="Book Antiqua"/>
                 <w:sz w:val="16"/>
                 <w:szCs w:val="16"/>
               </w:rPr>
@@ -2707,16 +2719,16 @@
                 <w:numId w:val="2"/>
               </w:numPr>
               <w:rPr>
-                <w:rFonts w:ascii="Pericles" w:hAnsi="Pericles"/>
-                <w:i/>
-                <w:sz w:val="16"/>
-                <w:szCs w:val="16"/>
-                <w:u w:val="single"/>
-              </w:rPr>
-            </w:pPr>
-            <w:r>
-              <w:rPr>
-                <w:rFonts w:ascii="Pericles" w:hAnsi="Pericles"/>
+                <w:rFonts w:ascii="Book Antiqua" w:hAnsi="Book Antiqua"/>
+                <w:i/>
+                <w:sz w:val="16"/>
+                <w:szCs w:val="16"/>
+                <w:u w:val="single"/>
+              </w:rPr>
+            </w:pPr>
+            <w:r>
+              <w:rPr>
+                <w:rFonts w:ascii="Book Antiqua" w:hAnsi="Book Antiqua"/>
                 <w:i/>
                 <w:sz w:val="16"/>
                 <w:szCs w:val="16"/>
@@ -2727,7 +2739,7 @@
             <w:proofErr w:type="spellStart"/>
             <w:r>
               <w:rPr>
-                <w:rFonts w:ascii="Pericles" w:hAnsi="Pericles"/>
+                <w:rFonts w:ascii="Book Antiqua" w:hAnsi="Book Antiqua"/>
                 <w:i/>
                 <w:sz w:val="16"/>
                 <w:szCs w:val="16"/>
@@ -2738,7 +2750,7 @@
             <w:proofErr w:type="spellEnd"/>
             <w:r>
               <w:rPr>
-                <w:rFonts w:ascii="Pericles" w:hAnsi="Pericles"/>
+                <w:rFonts w:ascii="Book Antiqua" w:hAnsi="Book Antiqua"/>
                 <w:sz w:val="16"/>
                 <w:szCs w:val="16"/>
               </w:rPr>
@@ -2746,7 +2758,7 @@
             </w:r>
             <w:r>
               <w:rPr>
-                <w:rFonts w:ascii="Arial" w:hAnsi="Arial" w:cs="Arial"/>
+                <w:rFonts w:ascii="Book Antiqua" w:hAnsi="Book Antiqua" w:cs="Arial"/>
                 <w:sz w:val="16"/>
                 <w:szCs w:val="16"/>
               </w:rPr>
@@ -2754,7 +2766,7 @@
             </w:r>
             <w:r>
               <w:rPr>
-                <w:rFonts w:ascii="Pericles" w:hAnsi="Pericles"/>
+                <w:rFonts w:ascii="Book Antiqua" w:hAnsi="Book Antiqua"/>
                 <w:sz w:val="16"/>
                 <w:szCs w:val="16"/>
               </w:rPr>
@@ -2763,7 +2775,7 @@
             <w:proofErr w:type="spellStart"/>
             <w:r>
               <w:rPr>
-                <w:rFonts w:ascii="Pericles" w:hAnsi="Pericles"/>
+                <w:rFonts w:ascii="Book Antiqua" w:hAnsi="Book Antiqua"/>
                 <w:sz w:val="16"/>
                 <w:szCs w:val="16"/>
               </w:rPr>
@@ -2772,7 +2784,7 @@
             <w:proofErr w:type="spellEnd"/>
             <w:r>
               <w:rPr>
-                <w:rFonts w:ascii="Pericles" w:hAnsi="Pericles"/>
+                <w:rFonts w:ascii="Book Antiqua" w:hAnsi="Book Antiqua"/>
                 <w:sz w:val="16"/>
                 <w:szCs w:val="16"/>
               </w:rPr>
@@ -2789,7 +2801,7 @@
           <w:p>
             <w:pPr>
               <w:rPr>
-                <w:rFonts w:ascii="Pericles" w:hAnsi="Pericles"/>
+                <w:rFonts w:ascii="Book Antiqua" w:hAnsi="Book Antiqua"/>
                 <w:sz w:val="16"/>
                 <w:szCs w:val="16"/>
               </w:rPr>
@@ -2797,7 +2809,7 @@
             <w:proofErr w:type="spellStart"/>
             <w:r>
               <w:rPr>
-                <w:rFonts w:ascii="Pericles" w:hAnsi="Pericles"/>
+                <w:rFonts w:ascii="Book Antiqua" w:hAnsi="Book Antiqua"/>
                 <w:sz w:val="16"/>
                 <w:szCs w:val="16"/>
               </w:rPr>
@@ -2806,7 +2818,7 @@
             <w:proofErr w:type="spellEnd"/>
             <w:r>
               <w:rPr>
-                <w:rFonts w:ascii="Pericles" w:hAnsi="Pericles"/>
+                <w:rFonts w:ascii="Book Antiqua" w:hAnsi="Book Antiqua"/>
                 <w:sz w:val="16"/>
                 <w:szCs w:val="16"/>
               </w:rPr>
@@ -2826,14 +2838,14 @@
                 <w:numId w:val="2"/>
               </w:numPr>
               <w:rPr>
-                <w:rFonts w:ascii="Pericles" w:hAnsi="Pericles"/>
-                <w:sz w:val="16"/>
-                <w:szCs w:val="16"/>
-              </w:rPr>
-            </w:pPr>
-            <w:r>
-              <w:rPr>
-                <w:rFonts w:ascii="Pericles" w:hAnsi="Pericles"/>
+                <w:rFonts w:ascii="Book Antiqua" w:hAnsi="Book Antiqua"/>
+                <w:sz w:val="16"/>
+                <w:szCs w:val="16"/>
+              </w:rPr>
+            </w:pPr>
+            <w:r>
+              <w:rPr>
+                <w:rFonts w:ascii="Book Antiqua" w:hAnsi="Book Antiqua"/>
                 <w:sz w:val="16"/>
                 <w:szCs w:val="16"/>
               </w:rPr>
@@ -2848,14 +2860,14 @@
                 <w:numId w:val="2"/>
               </w:numPr>
               <w:rPr>
-                <w:rFonts w:ascii="Pericles" w:hAnsi="Pericles"/>
-                <w:sz w:val="16"/>
-                <w:szCs w:val="16"/>
-              </w:rPr>
-            </w:pPr>
-            <w:r>
-              <w:rPr>
-                <w:rFonts w:ascii="Pericles" w:hAnsi="Pericles"/>
+                <w:rFonts w:ascii="Book Antiqua" w:hAnsi="Book Antiqua"/>
+                <w:sz w:val="16"/>
+                <w:szCs w:val="16"/>
+              </w:rPr>
+            </w:pPr>
+            <w:r>
+              <w:rPr>
+                <w:rFonts w:ascii="Book Antiqua" w:hAnsi="Book Antiqua"/>
                 <w:sz w:val="16"/>
                 <w:szCs w:val="16"/>
               </w:rPr>
@@ -2870,14 +2882,14 @@
                 <w:numId w:val="2"/>
               </w:numPr>
               <w:rPr>
-                <w:rFonts w:ascii="Pericles" w:hAnsi="Pericles"/>
-                <w:sz w:val="16"/>
-                <w:szCs w:val="16"/>
-              </w:rPr>
-            </w:pPr>
-            <w:r>
-              <w:rPr>
-                <w:rFonts w:ascii="Pericles" w:hAnsi="Pericles"/>
+                <w:rFonts w:ascii="Book Antiqua" w:hAnsi="Book Antiqua"/>
+                <w:sz w:val="16"/>
+                <w:szCs w:val="16"/>
+              </w:rPr>
+            </w:pPr>
+            <w:r>
+              <w:rPr>
+                <w:rFonts w:ascii="Book Antiqua" w:hAnsi="Book Antiqua"/>
                 <w:sz w:val="16"/>
                 <w:szCs w:val="16"/>
               </w:rPr>
@@ -2892,14 +2904,14 @@
                 <w:numId w:val="2"/>
               </w:numPr>
               <w:rPr>
-                <w:rFonts w:ascii="Pericles" w:hAnsi="Pericles"/>
-                <w:sz w:val="16"/>
-                <w:szCs w:val="16"/>
-              </w:rPr>
-            </w:pPr>
-            <w:r>
-              <w:rPr>
-                <w:rFonts w:ascii="Pericles" w:hAnsi="Pericles"/>
+                <w:rFonts w:ascii="Book Antiqua" w:hAnsi="Book Antiqua"/>
+                <w:sz w:val="16"/>
+                <w:szCs w:val="16"/>
+              </w:rPr>
+            </w:pPr>
+            <w:r>
+              <w:rPr>
+                <w:rFonts w:ascii="Book Antiqua" w:hAnsi="Book Antiqua"/>
                 <w:sz w:val="16"/>
                 <w:szCs w:val="16"/>
               </w:rPr>
@@ -2914,14 +2926,14 @@
                 <w:numId w:val="2"/>
               </w:numPr>
               <w:rPr>
-                <w:rFonts w:ascii="Pericles" w:hAnsi="Pericles"/>
-                <w:sz w:val="16"/>
-                <w:szCs w:val="16"/>
-              </w:rPr>
-            </w:pPr>
-            <w:r>
-              <w:rPr>
-                <w:rFonts w:ascii="Pericles" w:hAnsi="Pericles"/>
+                <w:rFonts w:ascii="Book Antiqua" w:hAnsi="Book Antiqua"/>
+                <w:sz w:val="16"/>
+                <w:szCs w:val="16"/>
+              </w:rPr>
+            </w:pPr>
+            <w:r>
+              <w:rPr>
+                <w:rFonts w:ascii="Book Antiqua" w:hAnsi="Book Antiqua"/>
                 <w:sz w:val="16"/>
                 <w:szCs w:val="16"/>
               </w:rPr>
@@ -2936,14 +2948,14 @@
                 <w:numId w:val="2"/>
               </w:numPr>
               <w:rPr>
-                <w:rFonts w:ascii="Pericles" w:hAnsi="Pericles"/>
-                <w:sz w:val="16"/>
-                <w:szCs w:val="16"/>
-              </w:rPr>
-            </w:pPr>
-            <w:r>
-              <w:rPr>
-                <w:rFonts w:ascii="Pericles" w:hAnsi="Pericles"/>
+                <w:rFonts w:ascii="Book Antiqua" w:hAnsi="Book Antiqua"/>
+                <w:sz w:val="16"/>
+                <w:szCs w:val="16"/>
+              </w:rPr>
+            </w:pPr>
+            <w:r>
+              <w:rPr>
+                <w:rFonts w:ascii="Book Antiqua" w:hAnsi="Book Antiqua"/>
                 <w:sz w:val="16"/>
                 <w:szCs w:val="16"/>
               </w:rPr>
@@ -2963,16 +2975,16 @@
                 <w:numId w:val="2"/>
               </w:numPr>
               <w:rPr>
-                <w:rFonts w:ascii="Pericles" w:hAnsi="Pericles"/>
-                <w:i/>
-                <w:sz w:val="16"/>
-                <w:szCs w:val="16"/>
-                <w:u w:val="single"/>
-              </w:rPr>
-            </w:pPr>
-            <w:r>
-              <w:rPr>
-                <w:rFonts w:ascii="Pericles" w:hAnsi="Pericles"/>
+                <w:rFonts w:ascii="Book Antiqua" w:hAnsi="Book Antiqua"/>
+                <w:i/>
+                <w:sz w:val="16"/>
+                <w:szCs w:val="16"/>
+                <w:u w:val="single"/>
+              </w:rPr>
+            </w:pPr>
+            <w:r>
+              <w:rPr>
+                <w:rFonts w:ascii="Book Antiqua" w:hAnsi="Book Antiqua"/>
                 <w:i/>
                 <w:sz w:val="16"/>
                 <w:szCs w:val="16"/>
@@ -2983,7 +2995,7 @@
             <w:proofErr w:type="spellStart"/>
             <w:r>
               <w:rPr>
-                <w:rFonts w:ascii="Pericles" w:hAnsi="Pericles"/>
+                <w:rFonts w:ascii="Book Antiqua" w:hAnsi="Book Antiqua"/>
                 <w:i/>
                 <w:sz w:val="16"/>
                 <w:szCs w:val="16"/>
@@ -2994,7 +3006,7 @@
             <w:proofErr w:type="spellEnd"/>
             <w:r>
               <w:rPr>
-                <w:rFonts w:ascii="Pericles" w:hAnsi="Pericles"/>
+                <w:rFonts w:ascii="Book Antiqua" w:hAnsi="Book Antiqua"/>
                 <w:sz w:val="16"/>
                 <w:szCs w:val="16"/>
               </w:rPr>
@@ -3002,7 +3014,7 @@
             </w:r>
             <w:r>
               <w:rPr>
-                <w:rFonts w:ascii="Arial" w:hAnsi="Arial" w:cs="Arial"/>
+                <w:rFonts w:ascii="Book Antiqua" w:hAnsi="Book Antiqua" w:cs="Arial"/>
                 <w:sz w:val="16"/>
                 <w:szCs w:val="16"/>
               </w:rPr>
@@ -3010,7 +3022,7 @@
             </w:r>
             <w:r>
               <w:rPr>
-                <w:rFonts w:ascii="Pericles" w:hAnsi="Pericles"/>
+                <w:rFonts w:ascii="Book Antiqua" w:hAnsi="Book Antiqua"/>
                 <w:sz w:val="16"/>
                 <w:szCs w:val="16"/>
               </w:rPr>
@@ -3019,7 +3031,7 @@
             <w:proofErr w:type="spellStart"/>
             <w:r>
               <w:rPr>
-                <w:rFonts w:ascii="Pericles" w:hAnsi="Pericles"/>
+                <w:rFonts w:ascii="Book Antiqua" w:hAnsi="Book Antiqua"/>
                 <w:sz w:val="16"/>
                 <w:szCs w:val="16"/>
               </w:rPr>
@@ -3028,7 +3040,7 @@
             <w:proofErr w:type="spellEnd"/>
             <w:r>
               <w:rPr>
-                <w:rFonts w:ascii="Pericles" w:hAnsi="Pericles"/>
+                <w:rFonts w:ascii="Book Antiqua" w:hAnsi="Book Antiqua"/>
                 <w:sz w:val="16"/>
                 <w:szCs w:val="16"/>
               </w:rPr>
@@ -3037,7 +3049,7 @@
             <w:proofErr w:type="spellStart"/>
             <w:r>
               <w:rPr>
-                <w:rFonts w:ascii="Pericles" w:hAnsi="Pericles"/>
+                <w:rFonts w:ascii="Book Antiqua" w:hAnsi="Book Antiqua"/>
                 <w:sz w:val="16"/>
                 <w:szCs w:val="16"/>
               </w:rPr>
@@ -3053,16 +3065,16 @@
                 <w:numId w:val="2"/>
               </w:numPr>
               <w:rPr>
-                <w:rFonts w:ascii="Pericles" w:hAnsi="Pericles"/>
-                <w:i/>
-                <w:sz w:val="16"/>
-                <w:szCs w:val="16"/>
-                <w:u w:val="single"/>
-              </w:rPr>
-            </w:pPr>
-            <w:r>
-              <w:rPr>
-                <w:rFonts w:ascii="Pericles" w:hAnsi="Pericles"/>
+                <w:rFonts w:ascii="Book Antiqua" w:hAnsi="Book Antiqua"/>
+                <w:i/>
+                <w:sz w:val="16"/>
+                <w:szCs w:val="16"/>
+                <w:u w:val="single"/>
+              </w:rPr>
+            </w:pPr>
+            <w:r>
+              <w:rPr>
+                <w:rFonts w:ascii="Book Antiqua" w:hAnsi="Book Antiqua"/>
                 <w:i/>
                 <w:sz w:val="16"/>
                 <w:szCs w:val="16"/>
@@ -3072,7 +3084,7 @@
             </w:r>
             <w:r>
               <w:rPr>
-                <w:rFonts w:ascii="Pericles" w:hAnsi="Pericles"/>
+                <w:rFonts w:ascii="Book Antiqua" w:hAnsi="Book Antiqua"/>
                 <w:sz w:val="16"/>
                 <w:szCs w:val="16"/>
               </w:rPr>
@@ -3080,7 +3092,7 @@
             </w:r>
             <w:r>
               <w:rPr>
-                <w:rFonts w:ascii="Arial" w:hAnsi="Arial" w:cs="Arial"/>
+                <w:rFonts w:ascii="Book Antiqua" w:hAnsi="Book Antiqua" w:cs="Arial"/>
                 <w:sz w:val="16"/>
                 <w:szCs w:val="16"/>
               </w:rPr>
@@ -3088,7 +3100,7 @@
             </w:r>
             <w:r>
               <w:rPr>
-                <w:rFonts w:ascii="Pericles" w:hAnsi="Pericles"/>
+                <w:rFonts w:ascii="Book Antiqua" w:hAnsi="Book Antiqua"/>
                 <w:sz w:val="16"/>
                 <w:szCs w:val="16"/>
               </w:rPr>
@@ -3097,7 +3109,7 @@
             <w:proofErr w:type="spellStart"/>
             <w:r>
               <w:rPr>
-                <w:rFonts w:ascii="Pericles" w:hAnsi="Pericles"/>
+                <w:rFonts w:ascii="Book Antiqua" w:hAnsi="Book Antiqua"/>
                 <w:sz w:val="16"/>
                 <w:szCs w:val="16"/>
               </w:rPr>
@@ -3106,14 +3118,12 @@
             <w:proofErr w:type="spellEnd"/>
             <w:r>
               <w:rPr>
-                <w:rFonts w:ascii="Pericles" w:hAnsi="Pericles"/>
+                <w:rFonts w:ascii="Book Antiqua" w:hAnsi="Book Antiqua"/>
                 <w:sz w:val="16"/>
                 <w:szCs w:val="16"/>
               </w:rPr>
               <w:t xml:space="preserve"> may spend 2 inspiration to heal 1d6 hit points</w:t>
             </w:r>
-            <w:bookmarkStart w:id="0" w:name="_GoBack"/>
-            <w:bookmarkEnd w:id="0"/>
           </w:p>
         </w:tc>
       </w:tr>
@@ -3763,6 +3773,7 @@
   <w:style w:type="character" w:default="1" w:styleId="DefaultParagraphFont">
     <w:name w:val="Default Paragraph Font"/>
     <w:uiPriority w:val="1"/>
+    <w:semiHidden/>
     <w:unhideWhenUsed/>
   </w:style>
   <w:style w:type="table" w:default="1" w:styleId="TableNormal">

</xml_diff>

<commit_message>
Working on skill list. Starting Anthis backgrounds
</commit_message>
<xml_diff>
--- a/RBNew/AnthisRaces.docx
+++ b/RBNew/AnthisRaces.docx
@@ -1078,19 +1078,7 @@
                 <w:szCs w:val="16"/>
                 <w:u w:val="single"/>
               </w:rPr>
-              <w:t>Shadow Si</w:t>
-            </w:r>
-            <w:bookmarkStart w:id="0" w:name="_GoBack"/>
-            <w:bookmarkEnd w:id="0"/>
-            <w:r>
-              <w:rPr>
-                <w:rFonts w:ascii="Book Antiqua" w:hAnsi="Book Antiqua"/>
-                <w:i/>
-                <w:sz w:val="16"/>
-                <w:szCs w:val="16"/>
-                <w:u w:val="single"/>
-              </w:rPr>
-              <w:t>ght</w:t>
+              <w:t>Shadow Sight</w:t>
             </w:r>
             <w:r>
               <w:rPr>
@@ -1608,7 +1596,25 @@
                 <w:sz w:val="16"/>
                 <w:szCs w:val="16"/>
               </w:rPr>
-              <w:t xml:space="preserve"> Elves may never gain divine favor and may never take a rune or ritual associated with one of the Lantern Gods</w:t>
+              <w:t xml:space="preserve"> Elves may never gain divine favor and may never take a </w:t>
+            </w:r>
+            <w:r>
+              <w:rPr>
+                <w:rFonts w:ascii="Book Antiqua" w:hAnsi="Book Antiqua"/>
+                <w:sz w:val="16"/>
+                <w:szCs w:val="16"/>
+              </w:rPr>
+              <w:t>spell</w:t>
+            </w:r>
+            <w:bookmarkStart w:id="0" w:name="_GoBack"/>
+            <w:bookmarkEnd w:id="0"/>
+            <w:r>
+              <w:rPr>
+                <w:rFonts w:ascii="Book Antiqua" w:hAnsi="Book Antiqua"/>
+                <w:sz w:val="16"/>
+                <w:szCs w:val="16"/>
+              </w:rPr>
+              <w:t xml:space="preserve"> associated with one of the Lantern Gods</w:t>
             </w:r>
           </w:p>
           <w:p>

</xml_diff>